<commit_message>
evaluación mejorada con parciales, quices, proyextos y exposiciones
</commit_message>
<xml_diff>
--- a/0_programa_curso/formato_para_programa_cursos.docx
+++ b/0_programa_curso/formato_para_programa_cursos.docx
@@ -1,6 +1,6 @@
 
 <file path=word/document.xml><?xml version="1.0" encoding="utf-8"?>
-<w:document xmlns:wpc="http://schemas.microsoft.com/office/word/2010/wordprocessingCanvas" xmlns:cx="http://schemas.microsoft.com/office/drawing/2014/chartex" xmlns:mc="http://schemas.openxmlformats.org/markup-compatibility/2006" xmlns:o="urn:schemas-microsoft-com:office:office" xmlns:r="http://schemas.openxmlformats.org/officeDocument/2006/relationships" xmlns:m="http://schemas.openxmlformats.org/officeDocument/2006/math" xmlns:v="urn:schemas-microsoft-com:vml" xmlns:wp14="http://schemas.microsoft.com/office/word/2010/wordprocessingDrawing" xmlns:wp="http://schemas.openxmlformats.org/drawingml/2006/wordprocessingDrawing" xmlns:w10="urn:schemas-microsoft-com:office:word" xmlns:w="http://schemas.openxmlformats.org/wordprocessingml/2006/main" xmlns:w14="http://schemas.microsoft.com/office/word/2010/wordml" xmlns:w15="http://schemas.microsoft.com/office/word/2012/wordml" xmlns:w16se="http://schemas.microsoft.com/office/word/2015/wordml/symex" xmlns:wpg="http://schemas.microsoft.com/office/word/2010/wordprocessingGroup" xmlns:wpi="http://schemas.microsoft.com/office/word/2010/wordprocessingInk" xmlns:wne="http://schemas.microsoft.com/office/word/2006/wordml" xmlns:wps="http://schemas.microsoft.com/office/word/2010/wordprocessingShape" mc:Ignorable="w14 w15 w16se wp14">
+<w:document xmlns:wpc="http://schemas.microsoft.com/office/word/2010/wordprocessingCanvas" xmlns:cx="http://schemas.microsoft.com/office/drawing/2014/chartex" xmlns:cx1="http://schemas.microsoft.com/office/drawing/2015/9/8/chartex" xmlns:cx2="http://schemas.microsoft.com/office/drawing/2015/10/21/chartex" xmlns:cx3="http://schemas.microsoft.com/office/drawing/2016/5/9/chartex" xmlns:cx4="http://schemas.microsoft.com/office/drawing/2016/5/10/chartex" xmlns:cx5="http://schemas.microsoft.com/office/drawing/2016/5/11/chartex" xmlns:cx6="http://schemas.microsoft.com/office/drawing/2016/5/12/chartex" xmlns:cx7="http://schemas.microsoft.com/office/drawing/2016/5/13/chartex" xmlns:cx8="http://schemas.microsoft.com/office/drawing/2016/5/14/chartex" xmlns:mc="http://schemas.openxmlformats.org/markup-compatibility/2006" xmlns:aink="http://schemas.microsoft.com/office/drawing/2016/ink" xmlns:am3d="http://schemas.microsoft.com/office/drawing/2017/model3d" xmlns:o="urn:schemas-microsoft-com:office:office" xmlns:oel="http://schemas.microsoft.com/office/2019/extlst" xmlns:r="http://schemas.openxmlformats.org/officeDocument/2006/relationships" xmlns:m="http://schemas.openxmlformats.org/officeDocument/2006/math" xmlns:v="urn:schemas-microsoft-com:vml" xmlns:wp14="http://schemas.microsoft.com/office/word/2010/wordprocessingDrawing" xmlns:wp="http://schemas.openxmlformats.org/drawingml/2006/wordprocessingDrawing" xmlns:w10="urn:schemas-microsoft-com:office:word" xmlns:w="http://schemas.openxmlformats.org/wordprocessingml/2006/main" xmlns:w14="http://schemas.microsoft.com/office/word/2010/wordml" xmlns:w15="http://schemas.microsoft.com/office/word/2012/wordml" xmlns:w16cex="http://schemas.microsoft.com/office/word/2018/wordml/cex" xmlns:w16cid="http://schemas.microsoft.com/office/word/2016/wordml/cid" xmlns:w16="http://schemas.microsoft.com/office/word/2018/wordml" xmlns:w16du="http://schemas.microsoft.com/office/word/2023/wordml/word16du" xmlns:w16sdtdh="http://schemas.microsoft.com/office/word/2020/wordml/sdtdatahash" xmlns:w16sdtfl="http://schemas.microsoft.com/office/word/2024/wordml/sdtformatlock" xmlns:w16se="http://schemas.microsoft.com/office/word/2015/wordml/symex" xmlns:wpg="http://schemas.microsoft.com/office/word/2010/wordprocessingGroup" xmlns:wpi="http://schemas.microsoft.com/office/word/2010/wordprocessingInk" xmlns:wne="http://schemas.microsoft.com/office/word/2006/wordml" xmlns:wps="http://schemas.microsoft.com/office/word/2010/wordprocessingShape" mc:Ignorable="w14 w15 w16se w16cid w16 w16cex w16sdtdh w16sdtfl w16du wp14">
   <w:body>
     <w:tbl>
       <w:tblPr>
@@ -315,7 +315,6 @@
               <w:bottom w:val="single" w:sz="4" w:space="0" w:color="7F7F7F" w:themeColor="text1" w:themeTint="80"/>
               <w:right w:val="nil"/>
             </w:tcBorders>
-            <w:shd w:val="clear" w:color="auto" w:fill="auto"/>
             <w:vAlign w:val="center"/>
           </w:tcPr>
           <w:p>
@@ -359,7 +358,6 @@
               <w:docPart w:val="B62D7A5096F64F96B104A6E8617B8616"/>
             </w:placeholder>
           </w:sdtPr>
-          <w:sdtEndPr/>
           <w:sdtContent>
             <w:tc>
               <w:tcPr>
@@ -371,7 +369,6 @@
                   <w:bottom w:val="single" w:sz="4" w:space="0" w:color="7F7F7F" w:themeColor="text1" w:themeTint="80"/>
                   <w:right w:val="single" w:sz="4" w:space="0" w:color="7F7F7F" w:themeColor="text1" w:themeTint="80"/>
                 </w:tcBorders>
-                <w:shd w:val="clear" w:color="auto" w:fill="auto"/>
                 <w:vAlign w:val="center"/>
               </w:tcPr>
               <w:p>
@@ -386,15 +383,7 @@
                     <w:color w:val="808080" w:themeColor="background1" w:themeShade="80"/>
                     <w:sz w:val="20"/>
                   </w:rPr>
-                  <w:t>Escriba el nombre del curso</w:t>
-                </w:r>
-                <w:r>
-                  <w:rPr>
-                    <w:rFonts w:ascii="Calibri" w:hAnsi="Calibri"/>
-                    <w:color w:val="808080" w:themeColor="background1" w:themeShade="80"/>
-                    <w:sz w:val="20"/>
-                  </w:rPr>
-                  <w:t>.</w:t>
+                  <w:t>Algebra and trigonometry</w:t>
                 </w:r>
               </w:p>
             </w:tc>
@@ -415,7 +404,6 @@
               <w:bottom w:val="single" w:sz="4" w:space="0" w:color="7F7F7F" w:themeColor="text1" w:themeTint="80"/>
               <w:right w:val="nil"/>
             </w:tcBorders>
-            <w:shd w:val="clear" w:color="auto" w:fill="auto"/>
             <w:vAlign w:val="center"/>
           </w:tcPr>
           <w:p>
@@ -485,7 +473,6 @@
               <w:docPart w:val="7D78BE8594F04685B47111E0483C2C94"/>
             </w:placeholder>
           </w:sdtPr>
-          <w:sdtEndPr/>
           <w:sdtContent>
             <w:tc>
               <w:tcPr>
@@ -497,7 +484,6 @@
                   <w:bottom w:val="single" w:sz="4" w:space="0" w:color="7F7F7F" w:themeColor="text1" w:themeTint="80"/>
                   <w:right w:val="single" w:sz="4" w:space="0" w:color="7F7F7F" w:themeColor="text1" w:themeTint="80"/>
                 </w:tcBorders>
-                <w:shd w:val="clear" w:color="auto" w:fill="auto"/>
                 <w:vAlign w:val="center"/>
               </w:tcPr>
               <w:p>
@@ -513,15 +499,7 @@
                     <w:color w:val="808080" w:themeColor="background1" w:themeShade="80"/>
                     <w:sz w:val="20"/>
                   </w:rPr>
-                  <w:t>Escriba el nombre del programa académico</w:t>
-                </w:r>
-                <w:r>
-                  <w:rPr>
-                    <w:rFonts w:ascii="Calibri" w:hAnsi="Calibri"/>
-                    <w:color w:val="808080" w:themeColor="background1" w:themeShade="80"/>
-                    <w:sz w:val="20"/>
-                  </w:rPr>
-                  <w:t>.</w:t>
+                  <w:t>Matemáticas</w:t>
                 </w:r>
               </w:p>
             </w:tc>
@@ -542,7 +520,6 @@
               <w:bottom w:val="single" w:sz="4" w:space="0" w:color="7F7F7F" w:themeColor="text1" w:themeTint="80"/>
               <w:right w:val="nil"/>
             </w:tcBorders>
-            <w:shd w:val="clear" w:color="auto" w:fill="auto"/>
             <w:vAlign w:val="center"/>
           </w:tcPr>
           <w:p>
@@ -588,7 +565,6 @@
                   <w:docPart w:val="D63A779CB8CD4039A818C326D107B720"/>
                 </w:placeholder>
               </w:sdtPr>
-              <w:sdtEndPr/>
               <w:sdtContent>
                 <w:sdt>
                   <w:sdtPr>
@@ -601,7 +577,6 @@
                       <w:docPart w:val="438197D344C5402EA1FC1C7E966FDE06"/>
                     </w:placeholder>
                   </w:sdtPr>
-                  <w:sdtEndPr/>
                   <w:sdtContent>
                     <w:r>
                       <w:rPr>
@@ -635,7 +610,6 @@
               <w:bottom w:val="single" w:sz="4" w:space="0" w:color="7F7F7F" w:themeColor="text1" w:themeTint="80"/>
               <w:right w:val="single" w:sz="4" w:space="0" w:color="7F7F7F" w:themeColor="text1" w:themeTint="80"/>
             </w:tcBorders>
-            <w:shd w:val="clear" w:color="auto" w:fill="auto"/>
             <w:vAlign w:val="center"/>
           </w:tcPr>
           <w:p>
@@ -662,7 +636,6 @@
               <w:bottom w:val="single" w:sz="4" w:space="0" w:color="7F7F7F" w:themeColor="text1" w:themeTint="80"/>
               <w:right w:val="nil"/>
             </w:tcBorders>
-            <w:shd w:val="clear" w:color="auto" w:fill="auto"/>
             <w:vAlign w:val="center"/>
           </w:tcPr>
           <w:p>
@@ -696,7 +669,6 @@
               <w:docPart w:val="43C561B77ADA442D821DB7F490DDA86B"/>
             </w:placeholder>
           </w:sdtPr>
-          <w:sdtEndPr/>
           <w:sdtContent>
             <w:tc>
               <w:tcPr>
@@ -708,7 +680,6 @@
                   <w:bottom w:val="single" w:sz="4" w:space="0" w:color="7F7F7F" w:themeColor="text1" w:themeTint="80"/>
                   <w:right w:val="single" w:sz="4" w:space="0" w:color="7F7F7F" w:themeColor="text1" w:themeTint="80"/>
                 </w:tcBorders>
-                <w:shd w:val="clear" w:color="auto" w:fill="auto"/>
                 <w:vAlign w:val="center"/>
               </w:tcPr>
               <w:p>
@@ -752,7 +723,6 @@
               <w:bottom w:val="single" w:sz="4" w:space="0" w:color="7F7F7F" w:themeColor="text1" w:themeTint="80"/>
               <w:right w:val="nil"/>
             </w:tcBorders>
-            <w:shd w:val="clear" w:color="auto" w:fill="auto"/>
             <w:vAlign w:val="center"/>
           </w:tcPr>
           <w:p>
@@ -793,7 +763,6 @@
               <w:docPart w:val="CAA9E4CBA694421C837FB421A1DB61BD"/>
             </w:placeholder>
           </w:sdtPr>
-          <w:sdtEndPr/>
           <w:sdtContent>
             <w:tc>
               <w:tcPr>
@@ -805,7 +774,6 @@
                   <w:bottom w:val="single" w:sz="4" w:space="0" w:color="7F7F7F" w:themeColor="text1" w:themeTint="80"/>
                   <w:right w:val="single" w:sz="4" w:space="0" w:color="7F7F7F" w:themeColor="text1" w:themeTint="80"/>
                 </w:tcBorders>
-                <w:shd w:val="clear" w:color="auto" w:fill="auto"/>
                 <w:vAlign w:val="center"/>
               </w:tcPr>
               <w:p>
@@ -851,7 +819,6 @@
               <w:bottom w:val="single" w:sz="4" w:space="0" w:color="7F7F7F" w:themeColor="text1" w:themeTint="80"/>
               <w:right w:val="nil"/>
             </w:tcBorders>
-            <w:shd w:val="clear" w:color="auto" w:fill="auto"/>
             <w:vAlign w:val="center"/>
           </w:tcPr>
           <w:p>
@@ -882,7 +849,6 @@
               <w:docPart w:val="285F8F1DE23F424083B1F297C6E46731"/>
             </w:placeholder>
           </w:sdtPr>
-          <w:sdtEndPr/>
           <w:sdtContent>
             <w:tc>
               <w:tcPr>
@@ -893,7 +859,6 @@
                   <w:bottom w:val="single" w:sz="4" w:space="0" w:color="7F7F7F" w:themeColor="text1" w:themeTint="80"/>
                   <w:right w:val="single" w:sz="4" w:space="0" w:color="7F7F7F" w:themeColor="text1" w:themeTint="80"/>
                 </w:tcBorders>
-                <w:shd w:val="clear" w:color="auto" w:fill="auto"/>
                 <w:vAlign w:val="center"/>
               </w:tcPr>
               <w:p>
@@ -908,7 +873,7 @@
                     <w:color w:val="808080" w:themeColor="background1" w:themeShade="80"/>
                     <w:sz w:val="20"/>
                   </w:rPr>
-                  <w:t>Código del curso en MARES.</w:t>
+                  <w:t>0303001</w:t>
                 </w:r>
               </w:p>
             </w:tc>
@@ -928,7 +893,6 @@
               <w:left w:val="single" w:sz="4" w:space="0" w:color="7F7F7F" w:themeColor="text1" w:themeTint="80"/>
               <w:right w:val="nil"/>
             </w:tcBorders>
-            <w:shd w:val="clear" w:color="auto" w:fill="auto"/>
             <w:vAlign w:val="center"/>
           </w:tcPr>
           <w:p>
@@ -982,7 +946,6 @@
                   <w:listItem w:displayText="Electivo" w:value="Electivo"/>
                 </w:dropDownList>
               </w:sdtPr>
-              <w:sdtEndPr/>
               <w:sdtContent>
                 <w:r>
                   <w:rPr>
@@ -1005,7 +968,6 @@
               <w:left w:val="nil"/>
               <w:right w:val="single" w:sz="4" w:space="0" w:color="7F7F7F" w:themeColor="text1" w:themeTint="80"/>
             </w:tcBorders>
-            <w:shd w:val="clear" w:color="auto" w:fill="auto"/>
             <w:vAlign w:val="center"/>
           </w:tcPr>
           <w:p>
@@ -1034,7 +996,6 @@
               <w:left w:val="nil"/>
               <w:right w:val="single" w:sz="4" w:space="0" w:color="7F7F7F" w:themeColor="text1" w:themeTint="80"/>
             </w:tcBorders>
-            <w:shd w:val="clear" w:color="auto" w:fill="auto"/>
             <w:vAlign w:val="center"/>
           </w:tcPr>
           <w:p>
@@ -1094,7 +1055,6 @@
                   <w:listItem w:displayText="Otro" w:value="Otro"/>
                 </w:dropDownList>
               </w:sdtPr>
-              <w:sdtEndPr/>
               <w:sdtContent>
                 <w:r>
                   <w:rPr>
@@ -1118,7 +1078,6 @@
                 <w:docPart w:val="9720B76D6F2C4239A44A68E5257BACCF"/>
               </w:placeholder>
             </w:sdtPr>
-            <w:sdtEndPr/>
             <w:sdtContent>
               <w:sdt>
                 <w:sdtPr>
@@ -1131,7 +1090,6 @@
                     <w:docPart w:val="C0323C39D982473C9C1CF2402638D713"/>
                   </w:placeholder>
                 </w:sdtPr>
-                <w:sdtEndPr/>
                 <w:sdtContent>
                   <w:p>
                     <w:pPr>
@@ -1233,7 +1191,6 @@
               <w:bottom w:val="single" w:sz="4" w:space="0" w:color="7F7F7F" w:themeColor="text1" w:themeTint="80"/>
               <w:right w:val="single" w:sz="4" w:space="0" w:color="7F7F7F" w:themeColor="text1" w:themeTint="80"/>
             </w:tcBorders>
-            <w:shd w:val="clear" w:color="auto" w:fill="auto"/>
             <w:vAlign w:val="center"/>
           </w:tcPr>
           <w:p>
@@ -1299,7 +1256,6 @@
                   <w14:uncheckedState w14:val="2610" w14:font="MS Gothic"/>
                 </w14:checkbox>
               </w:sdtPr>
-              <w:sdtEndPr/>
               <w:sdtContent>
                 <w:r>
                   <w:rPr>
@@ -1317,25 +1273,7 @@
                 <w:sz w:val="22"/>
                 <w:szCs w:val="22"/>
               </w:rPr>
-              <w:t xml:space="preserve">    </w:t>
-            </w:r>
-            <w:proofErr w:type="spellStart"/>
-            <w:r>
-              <w:rPr>
-                <w:rFonts w:ascii="Calibri" w:hAnsi="Calibri" w:cs="Calibri"/>
-                <w:sz w:val="22"/>
-                <w:szCs w:val="22"/>
-              </w:rPr>
-              <w:t>Habilitable</w:t>
-            </w:r>
-            <w:proofErr w:type="spellEnd"/>
-            <w:r>
-              <w:rPr>
-                <w:rFonts w:ascii="Calibri" w:hAnsi="Calibri" w:cs="Calibri"/>
-                <w:sz w:val="22"/>
-                <w:szCs w:val="22"/>
-              </w:rPr>
-              <w:t xml:space="preserve"> </w:t>
+              <w:t xml:space="preserve">    Habilitable </w:t>
             </w:r>
             <w:sdt>
               <w:sdtPr>
@@ -1351,7 +1289,6 @@
                   <w14:uncheckedState w14:val="2610" w14:font="MS Gothic"/>
                 </w14:checkbox>
               </w:sdtPr>
-              <w:sdtEndPr/>
               <w:sdtContent>
                 <w:r>
                   <w:rPr>
@@ -1385,7 +1322,6 @@
                   <w14:uncheckedState w14:val="2610" w14:font="MS Gothic"/>
                 </w14:checkbox>
               </w:sdtPr>
-              <w:sdtEndPr/>
               <w:sdtContent>
                 <w:r>
                   <w:rPr>
@@ -1453,7 +1389,6 @@
                   <w14:uncheckedState w14:val="2610" w14:font="MS Gothic"/>
                 </w14:checkbox>
               </w:sdtPr>
-              <w:sdtEndPr/>
               <w:sdtContent>
                 <w:r>
                   <w:rPr>
@@ -1482,7 +1417,6 @@
               <w:left w:val="single" w:sz="4" w:space="0" w:color="7F7F7F" w:themeColor="text1" w:themeTint="80"/>
               <w:right w:val="single" w:sz="4" w:space="0" w:color="7F7F7F" w:themeColor="text1" w:themeTint="80"/>
             </w:tcBorders>
-            <w:shd w:val="clear" w:color="auto" w:fill="auto"/>
             <w:vAlign w:val="center"/>
           </w:tcPr>
           <w:p>
@@ -1526,7 +1460,6 @@
                   <w:listItem w:displayText="Otra" w:value="Otra"/>
                 </w:dropDownList>
               </w:sdtPr>
-              <w:sdtEndPr/>
               <w:sdtContent>
                 <w:r>
                   <w:rPr>
@@ -1559,7 +1492,6 @@
                   <w:docPart w:val="F501B2559B7E42489220444E5845A4DE"/>
                 </w:placeholder>
               </w:sdtPr>
-              <w:sdtEndPr/>
               <w:sdtContent>
                 <w:sdt>
                   <w:sdtPr>
@@ -1573,7 +1505,6 @@
                       <w:docPart w:val="0B536E72300B478E836080E24E7FE1D7"/>
                     </w:placeholder>
                   </w:sdtPr>
-                  <w:sdtEndPr/>
                   <w:sdtContent>
                     <w:r>
                       <w:rPr>
@@ -1620,7 +1551,6 @@
               <w:bottom w:val="single" w:sz="4" w:space="0" w:color="7F7F7F" w:themeColor="text1" w:themeTint="80"/>
               <w:right w:val="single" w:sz="4" w:space="0" w:color="7F7F7F" w:themeColor="text1" w:themeTint="80"/>
             </w:tcBorders>
-            <w:shd w:val="clear" w:color="auto" w:fill="auto"/>
             <w:vAlign w:val="center"/>
           </w:tcPr>
           <w:p>
@@ -1679,7 +1609,6 @@
               <w:bottom w:val="single" w:sz="4" w:space="0" w:color="7F7F7F" w:themeColor="text1" w:themeTint="80"/>
               <w:right w:val="nil"/>
             </w:tcBorders>
-            <w:shd w:val="clear" w:color="auto" w:fill="auto"/>
             <w:vAlign w:val="center"/>
           </w:tcPr>
           <w:p>
@@ -1729,7 +1658,6 @@
                   <w:bottom w:val="single" w:sz="4" w:space="0" w:color="7F7F7F" w:themeColor="text1" w:themeTint="80"/>
                   <w:right w:val="single" w:sz="4" w:space="0" w:color="7F7F7F" w:themeColor="text1" w:themeTint="80"/>
                 </w:tcBorders>
-                <w:shd w:val="clear" w:color="auto" w:fill="auto"/>
                 <w:vAlign w:val="center"/>
               </w:tcPr>
               <w:p>
@@ -1765,7 +1693,6 @@
               <w:bottom w:val="single" w:sz="4" w:space="0" w:color="7F7F7F" w:themeColor="text1" w:themeTint="80"/>
               <w:right w:val="nil"/>
             </w:tcBorders>
-            <w:shd w:val="clear" w:color="auto" w:fill="auto"/>
             <w:vAlign w:val="center"/>
           </w:tcPr>
           <w:p>
@@ -1777,7 +1704,6 @@
                 <w:szCs w:val="22"/>
               </w:rPr>
             </w:pPr>
-            <w:proofErr w:type="spellStart"/>
             <w:r>
               <w:rPr>
                 <w:rFonts w:ascii="Calibri" w:hAnsi="Calibri"/>
@@ -1785,17 +1711,7 @@
                 <w:sz w:val="22"/>
                 <w:szCs w:val="22"/>
               </w:rPr>
-              <w:t>Correquisitos</w:t>
-            </w:r>
-            <w:proofErr w:type="spellEnd"/>
-            <w:r>
-              <w:rPr>
-                <w:rFonts w:ascii="Calibri" w:hAnsi="Calibri"/>
-                <w:b/>
-                <w:sz w:val="22"/>
-                <w:szCs w:val="22"/>
-              </w:rPr>
-              <w:t>:</w:t>
+              <w:t>Correquisitos:</w:t>
             </w:r>
           </w:p>
         </w:tc>
@@ -1826,7 +1742,6 @@
                   <w:bottom w:val="single" w:sz="4" w:space="0" w:color="7F7F7F" w:themeColor="text1" w:themeTint="80"/>
                   <w:right w:val="single" w:sz="4" w:space="0" w:color="7F7F7F" w:themeColor="text1" w:themeTint="80"/>
                 </w:tcBorders>
-                <w:shd w:val="clear" w:color="auto" w:fill="auto"/>
                 <w:vAlign w:val="center"/>
               </w:tcPr>
               <w:p>
@@ -1835,23 +1750,13 @@
                     <w:rFonts w:asciiTheme="minorHAnsi" w:hAnsiTheme="minorHAnsi"/>
                   </w:rPr>
                 </w:pPr>
-                <w:proofErr w:type="spellStart"/>
                 <w:r>
                   <w:rPr>
                     <w:rFonts w:ascii="Calibri" w:hAnsi="Calibri"/>
                     <w:color w:val="808080" w:themeColor="background1" w:themeShade="80"/>
                     <w:sz w:val="20"/>
                   </w:rPr>
-                  <w:t>Correquisitos</w:t>
-                </w:r>
-                <w:proofErr w:type="spellEnd"/>
-                <w:r>
-                  <w:rPr>
-                    <w:rFonts w:ascii="Calibri" w:hAnsi="Calibri"/>
-                    <w:color w:val="808080" w:themeColor="background1" w:themeShade="80"/>
-                    <w:sz w:val="20"/>
-                  </w:rPr>
-                  <w:t xml:space="preserve"> con nombre y código en MARES.</w:t>
+                  <w:t>Correquisitos con nombre y código en MARES.</w:t>
                 </w:r>
               </w:p>
             </w:tc>
@@ -1872,7 +1777,6 @@
               <w:bottom w:val="single" w:sz="4" w:space="0" w:color="7F7F7F" w:themeColor="text1" w:themeTint="80"/>
               <w:right w:val="single" w:sz="4" w:space="0" w:color="7F7F7F" w:themeColor="text1" w:themeTint="80"/>
             </w:tcBorders>
-            <w:shd w:val="clear" w:color="auto" w:fill="auto"/>
             <w:vAlign w:val="center"/>
           </w:tcPr>
           <w:p>
@@ -1947,7 +1851,6 @@
                 </w:placeholder>
                 <w:showingPlcHdr/>
               </w:sdtPr>
-              <w:sdtEndPr/>
               <w:sdtContent>
                 <w:r>
                   <w:rPr>
@@ -1976,7 +1879,6 @@
               <w:bottom w:val="single" w:sz="4" w:space="0" w:color="7F7F7F" w:themeColor="text1" w:themeTint="80"/>
               <w:right w:val="single" w:sz="4" w:space="0" w:color="7F7F7F" w:themeColor="text1" w:themeTint="80"/>
             </w:tcBorders>
-            <w:shd w:val="clear" w:color="auto" w:fill="auto"/>
             <w:vAlign w:val="center"/>
           </w:tcPr>
           <w:p>
@@ -2040,7 +1942,6 @@
                 </w:placeholder>
                 <w:showingPlcHdr/>
               </w:sdtPr>
-              <w:sdtEndPr/>
               <w:sdtContent>
                 <w:r>
                   <w:rPr>
@@ -2064,7 +1965,6 @@
               <w:bottom w:val="single" w:sz="4" w:space="0" w:color="7F7F7F" w:themeColor="text1" w:themeTint="80"/>
               <w:right w:val="single" w:sz="4" w:space="0" w:color="7F7F7F" w:themeColor="text1" w:themeTint="80"/>
             </w:tcBorders>
-            <w:shd w:val="clear" w:color="auto" w:fill="auto"/>
             <w:vAlign w:val="center"/>
           </w:tcPr>
           <w:p>
@@ -2124,7 +2024,6 @@
               </w:placeholder>
               <w:showingPlcHdr/>
             </w:sdtPr>
-            <w:sdtEndPr/>
             <w:sdtContent>
               <w:p>
                 <w:pPr>
@@ -2159,7 +2058,6 @@
               <w:bottom w:val="single" w:sz="4" w:space="0" w:color="7F7F7F" w:themeColor="text1" w:themeTint="80"/>
               <w:right w:val="single" w:sz="4" w:space="0" w:color="7F7F7F" w:themeColor="text1" w:themeTint="80"/>
             </w:tcBorders>
-            <w:shd w:val="clear" w:color="auto" w:fill="auto"/>
             <w:vAlign w:val="center"/>
           </w:tcPr>
           <w:p>
@@ -2247,7 +2145,6 @@
               <w:bottom w:val="single" w:sz="4" w:space="0" w:color="7F7F7F" w:themeColor="text1" w:themeTint="80"/>
               <w:right w:val="single" w:sz="4" w:space="0" w:color="7F7F7F" w:themeColor="text1" w:themeTint="80"/>
             </w:tcBorders>
-            <w:shd w:val="clear" w:color="auto" w:fill="auto"/>
             <w:vAlign w:val="center"/>
           </w:tcPr>
           <w:p>
@@ -2329,7 +2226,6 @@
                 </w:placeholder>
                 <w:showingPlcHdr/>
               </w:sdtPr>
-              <w:sdtEndPr/>
               <w:sdtContent>
                 <w:r>
                   <w:rPr>
@@ -2353,7 +2249,6 @@
               <w:bottom w:val="single" w:sz="4" w:space="0" w:color="7F7F7F" w:themeColor="text1" w:themeTint="80"/>
               <w:right w:val="single" w:sz="4" w:space="0" w:color="7F7F7F" w:themeColor="text1" w:themeTint="80"/>
             </w:tcBorders>
-            <w:shd w:val="clear" w:color="auto" w:fill="auto"/>
             <w:vAlign w:val="center"/>
           </w:tcPr>
           <w:p>
@@ -2413,7 +2308,6 @@
               </w:placeholder>
               <w:showingPlcHdr/>
             </w:sdtPr>
-            <w:sdtEndPr/>
             <w:sdtContent>
               <w:p>
                 <w:pPr>
@@ -2448,7 +2342,6 @@
               <w:bottom w:val="single" w:sz="4" w:space="0" w:color="7F7F7F" w:themeColor="text1" w:themeTint="80"/>
               <w:right w:val="single" w:sz="4" w:space="0" w:color="7F7F7F" w:themeColor="text1" w:themeTint="80"/>
             </w:tcBorders>
-            <w:shd w:val="clear" w:color="auto" w:fill="auto"/>
             <w:vAlign w:val="center"/>
           </w:tcPr>
           <w:p>
@@ -2511,7 +2404,6 @@
                 </w:placeholder>
                 <w:showingPlcHdr/>
               </w:sdtPr>
-              <w:sdtEndPr/>
               <w:sdtContent>
                 <w:r>
                   <w:rPr>
@@ -2704,7 +2596,6 @@
               <w:bottom w:val="single" w:sz="4" w:space="0" w:color="7F7F7F" w:themeColor="text1" w:themeTint="80"/>
               <w:right w:val="single" w:sz="4" w:space="0" w:color="7F7F7F" w:themeColor="text1" w:themeTint="80"/>
             </w:tcBorders>
-            <w:shd w:val="clear" w:color="auto" w:fill="auto"/>
           </w:tcPr>
           <w:p>
             <w:pPr>
@@ -2904,7 +2795,6 @@
               <w:bottom w:val="single" w:sz="4" w:space="0" w:color="7F7F7F" w:themeColor="text1" w:themeTint="80"/>
               <w:right w:val="single" w:sz="4" w:space="0" w:color="7F7F7F" w:themeColor="text1" w:themeTint="80"/>
             </w:tcBorders>
-            <w:shd w:val="clear" w:color="auto" w:fill="auto"/>
           </w:tcPr>
           <w:p>
             <w:pPr>
@@ -3058,7 +2948,6 @@
               <w:bottom w:val="single" w:sz="4" w:space="0" w:color="7F7F7F" w:themeColor="text1" w:themeTint="80"/>
               <w:right w:val="single" w:sz="4" w:space="0" w:color="7F7F7F" w:themeColor="text1" w:themeTint="80"/>
             </w:tcBorders>
-            <w:shd w:val="clear" w:color="auto" w:fill="auto"/>
           </w:tcPr>
           <w:p>
             <w:pPr>
@@ -3178,25 +3067,7 @@
                 <w:sz w:val="22"/>
                 <w:szCs w:val="22"/>
               </w:rPr>
-              <w:t xml:space="preserve">Explicitar los ejes </w:t>
-            </w:r>
-            <w:proofErr w:type="spellStart"/>
-            <w:r>
-              <w:rPr>
-                <w:rFonts w:asciiTheme="minorHAnsi" w:hAnsiTheme="minorHAnsi"/>
-                <w:sz w:val="22"/>
-                <w:szCs w:val="22"/>
-              </w:rPr>
-              <w:t>problémicos</w:t>
-            </w:r>
-            <w:proofErr w:type="spellEnd"/>
-            <w:r>
-              <w:rPr>
-                <w:rFonts w:asciiTheme="minorHAnsi" w:hAnsiTheme="minorHAnsi"/>
-                <w:sz w:val="22"/>
-                <w:szCs w:val="22"/>
-              </w:rPr>
-              <w:t xml:space="preserve">, saberes, proyectos, contenidos o temas que se abordan en el </w:t>
+              <w:t xml:space="preserve">Explicitar los ejes problémicos, saberes, proyectos, contenidos o temas que se abordan en el </w:t>
             </w:r>
             <w:r>
               <w:rPr>
@@ -3230,7 +3101,6 @@
               <w:bottom w:val="single" w:sz="4" w:space="0" w:color="7F7F7F" w:themeColor="text1" w:themeTint="80"/>
               <w:right w:val="single" w:sz="4" w:space="0" w:color="7F7F7F" w:themeColor="text1" w:themeTint="80"/>
             </w:tcBorders>
-            <w:shd w:val="clear" w:color="auto" w:fill="auto"/>
           </w:tcPr>
           <w:p>
             <w:pPr>
@@ -3381,7 +3251,6 @@
               <w:bottom w:val="single" w:sz="4" w:space="0" w:color="7F7F7F" w:themeColor="text1" w:themeTint="80"/>
               <w:right w:val="single" w:sz="4" w:space="0" w:color="7F7F7F" w:themeColor="text1" w:themeTint="80"/>
             </w:tcBorders>
-            <w:shd w:val="clear" w:color="auto" w:fill="auto"/>
             <w:vAlign w:val="center"/>
           </w:tcPr>
           <w:p>
@@ -3410,7 +3279,6 @@
                   <w14:uncheckedState w14:val="2610" w14:font="MS Gothic"/>
                 </w14:checkbox>
               </w:sdtPr>
-              <w:sdtEndPr/>
               <w:sdtContent>
                 <w:r>
                   <w:rPr>
@@ -3438,7 +3306,6 @@
                   <w14:uncheckedState w14:val="2610" w14:font="MS Gothic"/>
                 </w14:checkbox>
               </w:sdtPr>
-              <w:sdtEndPr/>
               <w:sdtContent>
                 <w:r>
                   <w:rPr>
@@ -3466,7 +3333,6 @@
                   <w14:uncheckedState w14:val="2610" w14:font="MS Gothic"/>
                 </w14:checkbox>
               </w:sdtPr>
-              <w:sdtEndPr/>
               <w:sdtContent>
                 <w:r>
                   <w:rPr>
@@ -3494,7 +3360,6 @@
                   <w14:uncheckedState w14:val="2610" w14:font="MS Gothic"/>
                 </w14:checkbox>
               </w:sdtPr>
-              <w:sdtEndPr/>
               <w:sdtContent>
                 <w:r>
                   <w:rPr>
@@ -3522,7 +3387,6 @@
                   <w14:uncheckedState w14:val="2610" w14:font="MS Gothic"/>
                 </w14:checkbox>
               </w:sdtPr>
-              <w:sdtEndPr/>
               <w:sdtContent>
                 <w:r>
                   <w:rPr>
@@ -3550,7 +3414,6 @@
                   <w14:uncheckedState w14:val="2610" w14:font="MS Gothic"/>
                 </w14:checkbox>
               </w:sdtPr>
-              <w:sdtEndPr/>
               <w:sdtContent>
                 <w:r>
                   <w:rPr>
@@ -3590,7 +3453,6 @@
                   <w14:uncheckedState w14:val="2610" w14:font="MS Gothic"/>
                 </w14:checkbox>
               </w:sdtPr>
-              <w:sdtEndPr/>
               <w:sdtContent>
                 <w:r>
                   <w:rPr>
@@ -3630,7 +3492,6 @@
                   <w14:uncheckedState w14:val="2610" w14:font="MS Gothic"/>
                 </w14:checkbox>
               </w:sdtPr>
-              <w:sdtEndPr/>
               <w:sdtContent>
                 <w:r>
                   <w:rPr>
@@ -3664,7 +3525,6 @@
                   <w14:uncheckedState w14:val="2610" w14:font="MS Gothic"/>
                 </w14:checkbox>
               </w:sdtPr>
-              <w:sdtEndPr/>
               <w:sdtContent>
                 <w:r>
                   <w:rPr>
@@ -3702,7 +3562,6 @@
                   <w14:uncheckedState w14:val="2610" w14:font="MS Gothic"/>
                 </w14:checkbox>
               </w:sdtPr>
-              <w:sdtEndPr/>
               <w:sdtContent>
                 <w:r>
                   <w:rPr>
@@ -3734,7 +3593,6 @@
                   <w:docPart w:val="997AE7767C134A8B9D9A355810532BBB"/>
                 </w:placeholder>
               </w:sdtPr>
-              <w:sdtEndPr/>
               <w:sdtContent>
                 <w:sdt>
                   <w:sdtPr>
@@ -3748,7 +3606,6 @@
                       <w:docPart w:val="25A1DC85090D4295B61912927D19F9E9"/>
                     </w:placeholder>
                   </w:sdtPr>
-                  <w:sdtEndPr/>
                   <w:sdtContent>
                     <w:r>
                       <w:rPr>
@@ -3838,7 +3695,6 @@
               <w:bottom w:val="single" w:sz="4" w:space="0" w:color="7F7F7F" w:themeColor="text1" w:themeTint="80"/>
               <w:right w:val="single" w:sz="4" w:space="0" w:color="7F7F7F" w:themeColor="text1" w:themeTint="80"/>
             </w:tcBorders>
-            <w:shd w:val="clear" w:color="auto" w:fill="auto"/>
             <w:vAlign w:val="center"/>
           </w:tcPr>
           <w:p>
@@ -3886,7 +3742,6 @@
               <w:bottom w:val="single" w:sz="4" w:space="0" w:color="7F7F7F" w:themeColor="text1" w:themeTint="80"/>
               <w:right w:val="single" w:sz="4" w:space="0" w:color="7F7F7F" w:themeColor="text1" w:themeTint="80"/>
             </w:tcBorders>
-            <w:shd w:val="clear" w:color="auto" w:fill="auto"/>
             <w:vAlign w:val="center"/>
           </w:tcPr>
           <w:p>
@@ -3934,7 +3789,6 @@
               <w:bottom w:val="single" w:sz="4" w:space="0" w:color="7F7F7F" w:themeColor="text1" w:themeTint="80"/>
               <w:right w:val="single" w:sz="4" w:space="0" w:color="7F7F7F" w:themeColor="text1" w:themeTint="80"/>
             </w:tcBorders>
-            <w:shd w:val="clear" w:color="auto" w:fill="auto"/>
             <w:vAlign w:val="center"/>
           </w:tcPr>
           <w:p>
@@ -3985,7 +3839,6 @@
               <w:bottom w:val="single" w:sz="4" w:space="0" w:color="7F7F7F" w:themeColor="text1" w:themeTint="80"/>
               <w:right w:val="single" w:sz="4" w:space="0" w:color="7F7F7F" w:themeColor="text1" w:themeTint="80"/>
             </w:tcBorders>
-            <w:shd w:val="clear" w:color="auto" w:fill="auto"/>
             <w:vAlign w:val="center"/>
           </w:tcPr>
           <w:p>
@@ -4140,7 +3993,6 @@
               <w:bottom w:val="single" w:sz="4" w:space="0" w:color="auto"/>
               <w:right w:val="single" w:sz="4" w:space="0" w:color="7F7F7F" w:themeColor="text1" w:themeTint="80"/>
             </w:tcBorders>
-            <w:shd w:val="clear" w:color="auto" w:fill="auto"/>
             <w:vAlign w:val="center"/>
           </w:tcPr>
           <w:p>
@@ -4154,41 +4006,19 @@
               <w:rPr>
                 <w:rFonts w:ascii="Calibri" w:hAnsi="Calibri"/>
               </w:rPr>
-              <w:t xml:space="preserve">Concepción de evaluación, modalidades (auto, </w:t>
-            </w:r>
-            <w:proofErr w:type="spellStart"/>
+              <w:t>Concepción de evaluación, modalidades (auto, co</w:t>
+            </w:r>
             <w:r>
               <w:rPr>
                 <w:rFonts w:ascii="Calibri" w:hAnsi="Calibri"/>
               </w:rPr>
-              <w:t>co</w:t>
-            </w:r>
-            <w:proofErr w:type="spellEnd"/>
+              <w:t>,</w:t>
+            </w:r>
             <w:r>
               <w:rPr>
                 <w:rFonts w:ascii="Calibri" w:hAnsi="Calibri"/>
               </w:rPr>
-              <w:t>,</w:t>
-            </w:r>
-            <w:r>
-              <w:rPr>
-                <w:rFonts w:ascii="Calibri" w:hAnsi="Calibri"/>
-              </w:rPr>
-              <w:t xml:space="preserve"> </w:t>
-            </w:r>
-            <w:proofErr w:type="spellStart"/>
-            <w:r>
-              <w:rPr>
-                <w:rFonts w:ascii="Calibri" w:hAnsi="Calibri"/>
-              </w:rPr>
-              <w:t>hetero</w:t>
-            </w:r>
-            <w:proofErr w:type="spellEnd"/>
-            <w:r>
-              <w:rPr>
-                <w:rFonts w:ascii="Calibri" w:hAnsi="Calibri"/>
-              </w:rPr>
-              <w:t xml:space="preserve"> evaluación</w:t>
+              <w:t xml:space="preserve"> hetero evaluación</w:t>
             </w:r>
             <w:r>
               <w:rPr>
@@ -4229,7 +4059,6 @@
               <w:bottom w:val="single" w:sz="4" w:space="0" w:color="auto"/>
               <w:right w:val="single" w:sz="4" w:space="0" w:color="7F7F7F" w:themeColor="text1" w:themeTint="80"/>
             </w:tcBorders>
-            <w:shd w:val="clear" w:color="auto" w:fill="auto"/>
             <w:vAlign w:val="center"/>
           </w:tcPr>
           <w:p>
@@ -4435,7 +4264,6 @@
               <w:bottom w:val="single" w:sz="4" w:space="0" w:color="7F7F7F" w:themeColor="text1" w:themeTint="80"/>
               <w:right w:val="single" w:sz="4" w:space="0" w:color="7F7F7F" w:themeColor="text1" w:themeTint="80"/>
             </w:tcBorders>
-            <w:shd w:val="clear" w:color="auto" w:fill="auto"/>
             <w:vAlign w:val="center"/>
           </w:tcPr>
           <w:p>
@@ -4455,7 +4283,6 @@
               <w:bottom w:val="single" w:sz="4" w:space="0" w:color="7F7F7F" w:themeColor="text1" w:themeTint="80"/>
               <w:right w:val="single" w:sz="4" w:space="0" w:color="7F7F7F" w:themeColor="text1" w:themeTint="80"/>
             </w:tcBorders>
-            <w:shd w:val="clear" w:color="auto" w:fill="auto"/>
             <w:vAlign w:val="center"/>
           </w:tcPr>
           <w:p>
@@ -4482,7 +4309,6 @@
               <w:bottom w:val="single" w:sz="4" w:space="0" w:color="7F7F7F" w:themeColor="text1" w:themeTint="80"/>
               <w:right w:val="single" w:sz="4" w:space="0" w:color="7F7F7F" w:themeColor="text1" w:themeTint="80"/>
             </w:tcBorders>
-            <w:shd w:val="clear" w:color="auto" w:fill="auto"/>
             <w:vAlign w:val="center"/>
           </w:tcPr>
           <w:p>
@@ -4502,7 +4328,6 @@
               <w:bottom w:val="single" w:sz="4" w:space="0" w:color="7F7F7F" w:themeColor="text1" w:themeTint="80"/>
               <w:right w:val="single" w:sz="4" w:space="0" w:color="7F7F7F" w:themeColor="text1" w:themeTint="80"/>
             </w:tcBorders>
-            <w:shd w:val="clear" w:color="auto" w:fill="auto"/>
             <w:vAlign w:val="center"/>
           </w:tcPr>
           <w:p>
@@ -4529,7 +4354,6 @@
               <w:bottom w:val="single" w:sz="4" w:space="0" w:color="7F7F7F" w:themeColor="text1" w:themeTint="80"/>
               <w:right w:val="single" w:sz="4" w:space="0" w:color="7F7F7F" w:themeColor="text1" w:themeTint="80"/>
             </w:tcBorders>
-            <w:shd w:val="clear" w:color="auto" w:fill="auto"/>
             <w:vAlign w:val="center"/>
           </w:tcPr>
           <w:p>
@@ -4549,7 +4373,6 @@
               <w:bottom w:val="single" w:sz="4" w:space="0" w:color="7F7F7F" w:themeColor="text1" w:themeTint="80"/>
               <w:right w:val="single" w:sz="4" w:space="0" w:color="7F7F7F" w:themeColor="text1" w:themeTint="80"/>
             </w:tcBorders>
-            <w:shd w:val="clear" w:color="auto" w:fill="auto"/>
             <w:vAlign w:val="center"/>
           </w:tcPr>
           <w:p>
@@ -4576,7 +4399,6 @@
               <w:bottom w:val="single" w:sz="4" w:space="0" w:color="7F7F7F" w:themeColor="text1" w:themeTint="80"/>
               <w:right w:val="single" w:sz="4" w:space="0" w:color="7F7F7F" w:themeColor="text1" w:themeTint="80"/>
             </w:tcBorders>
-            <w:shd w:val="clear" w:color="auto" w:fill="auto"/>
             <w:vAlign w:val="center"/>
           </w:tcPr>
           <w:p>
@@ -4596,7 +4418,6 @@
               <w:bottom w:val="single" w:sz="4" w:space="0" w:color="7F7F7F" w:themeColor="text1" w:themeTint="80"/>
               <w:right w:val="single" w:sz="4" w:space="0" w:color="7F7F7F" w:themeColor="text1" w:themeTint="80"/>
             </w:tcBorders>
-            <w:shd w:val="clear" w:color="auto" w:fill="auto"/>
             <w:vAlign w:val="center"/>
           </w:tcPr>
           <w:p>
@@ -4623,7 +4444,6 @@
               <w:bottom w:val="single" w:sz="4" w:space="0" w:color="7F7F7F" w:themeColor="text1" w:themeTint="80"/>
               <w:right w:val="single" w:sz="4" w:space="0" w:color="7F7F7F" w:themeColor="text1" w:themeTint="80"/>
             </w:tcBorders>
-            <w:shd w:val="clear" w:color="auto" w:fill="auto"/>
             <w:vAlign w:val="center"/>
           </w:tcPr>
           <w:p>
@@ -4643,7 +4463,6 @@
               <w:bottom w:val="single" w:sz="4" w:space="0" w:color="7F7F7F" w:themeColor="text1" w:themeTint="80"/>
               <w:right w:val="single" w:sz="4" w:space="0" w:color="7F7F7F" w:themeColor="text1" w:themeTint="80"/>
             </w:tcBorders>
-            <w:shd w:val="clear" w:color="auto" w:fill="auto"/>
             <w:vAlign w:val="center"/>
           </w:tcPr>
           <w:p>
@@ -4944,7 +4763,6 @@
               <w:bottom w:val="single" w:sz="4" w:space="0" w:color="7F7F7F" w:themeColor="text1" w:themeTint="80"/>
               <w:right w:val="single" w:sz="4" w:space="0" w:color="7F7F7F" w:themeColor="text1" w:themeTint="80"/>
             </w:tcBorders>
-            <w:shd w:val="clear" w:color="auto" w:fill="auto"/>
             <w:vAlign w:val="center"/>
           </w:tcPr>
           <w:p>
@@ -4966,7 +4784,6 @@
               <w:bottom w:val="single" w:sz="4" w:space="0" w:color="7F7F7F" w:themeColor="text1" w:themeTint="80"/>
               <w:right w:val="single" w:sz="4" w:space="0" w:color="7F7F7F" w:themeColor="text1" w:themeTint="80"/>
             </w:tcBorders>
-            <w:shd w:val="clear" w:color="auto" w:fill="auto"/>
             <w:vAlign w:val="center"/>
           </w:tcPr>
           <w:p>
@@ -5016,7 +4833,6 @@
               <w:bottom w:val="single" w:sz="4" w:space="0" w:color="7F7F7F" w:themeColor="text1" w:themeTint="80"/>
               <w:right w:val="single" w:sz="4" w:space="0" w:color="7F7F7F" w:themeColor="text1" w:themeTint="80"/>
             </w:tcBorders>
-            <w:shd w:val="clear" w:color="auto" w:fill="auto"/>
             <w:vAlign w:val="center"/>
           </w:tcPr>
           <w:p>
@@ -5038,7 +4854,6 @@
               <w:bottom w:val="single" w:sz="4" w:space="0" w:color="7F7F7F" w:themeColor="text1" w:themeTint="80"/>
               <w:right w:val="single" w:sz="4" w:space="0" w:color="7F7F7F" w:themeColor="text1" w:themeTint="80"/>
             </w:tcBorders>
-            <w:shd w:val="clear" w:color="auto" w:fill="auto"/>
             <w:vAlign w:val="center"/>
           </w:tcPr>
           <w:p>
@@ -5088,7 +4903,6 @@
               <w:bottom w:val="single" w:sz="4" w:space="0" w:color="7F7F7F" w:themeColor="text1" w:themeTint="80"/>
               <w:right w:val="single" w:sz="4" w:space="0" w:color="7F7F7F" w:themeColor="text1" w:themeTint="80"/>
             </w:tcBorders>
-            <w:shd w:val="clear" w:color="auto" w:fill="auto"/>
             <w:vAlign w:val="center"/>
           </w:tcPr>
           <w:p>
@@ -5110,7 +4924,6 @@
               <w:bottom w:val="single" w:sz="4" w:space="0" w:color="7F7F7F" w:themeColor="text1" w:themeTint="80"/>
               <w:right w:val="single" w:sz="4" w:space="0" w:color="7F7F7F" w:themeColor="text1" w:themeTint="80"/>
             </w:tcBorders>
-            <w:shd w:val="clear" w:color="auto" w:fill="auto"/>
             <w:vAlign w:val="center"/>
           </w:tcPr>
           <w:p>
@@ -5307,8 +5120,6 @@
                 <w:szCs w:val="22"/>
               </w:rPr>
             </w:pPr>
-            <w:bookmarkStart w:id="0" w:name="_GoBack"/>
-            <w:bookmarkEnd w:id="0"/>
             <w:r>
               <w:rPr>
                 <w:rFonts w:ascii="Calibri" w:hAnsi="Calibri"/>
@@ -5334,7 +5145,6 @@
               <w:bottom w:val="single" w:sz="4" w:space="0" w:color="7F7F7F" w:themeColor="text1" w:themeTint="80"/>
               <w:right w:val="single" w:sz="4" w:space="0" w:color="7F7F7F" w:themeColor="text1" w:themeTint="80"/>
             </w:tcBorders>
-            <w:shd w:val="clear" w:color="auto" w:fill="auto"/>
             <w:vAlign w:val="center"/>
           </w:tcPr>
           <w:p>
@@ -5354,7 +5164,6 @@
               <w:bottom w:val="single" w:sz="4" w:space="0" w:color="7F7F7F" w:themeColor="text1" w:themeTint="80"/>
               <w:right w:val="single" w:sz="4" w:space="0" w:color="7F7F7F" w:themeColor="text1" w:themeTint="80"/>
             </w:tcBorders>
-            <w:shd w:val="clear" w:color="auto" w:fill="auto"/>
             <w:vAlign w:val="center"/>
           </w:tcPr>
           <w:p>
@@ -5375,7 +5184,6 @@
               <w:bottom w:val="single" w:sz="4" w:space="0" w:color="7F7F7F" w:themeColor="text1" w:themeTint="80"/>
               <w:right w:val="single" w:sz="4" w:space="0" w:color="7F7F7F" w:themeColor="text1" w:themeTint="80"/>
             </w:tcBorders>
-            <w:shd w:val="clear" w:color="auto" w:fill="auto"/>
             <w:vAlign w:val="center"/>
           </w:tcPr>
           <w:p>
@@ -5401,7 +5209,6 @@
               <w:bottom w:val="single" w:sz="4" w:space="0" w:color="7F7F7F" w:themeColor="text1" w:themeTint="80"/>
               <w:right w:val="single" w:sz="4" w:space="0" w:color="7F7F7F" w:themeColor="text1" w:themeTint="80"/>
             </w:tcBorders>
-            <w:shd w:val="clear" w:color="auto" w:fill="auto"/>
             <w:vAlign w:val="center"/>
           </w:tcPr>
           <w:p>
@@ -5421,7 +5228,6 @@
               <w:bottom w:val="single" w:sz="4" w:space="0" w:color="7F7F7F" w:themeColor="text1" w:themeTint="80"/>
               <w:right w:val="single" w:sz="4" w:space="0" w:color="7F7F7F" w:themeColor="text1" w:themeTint="80"/>
             </w:tcBorders>
-            <w:shd w:val="clear" w:color="auto" w:fill="auto"/>
             <w:vAlign w:val="center"/>
           </w:tcPr>
           <w:p>
@@ -5442,7 +5248,6 @@
               <w:bottom w:val="single" w:sz="4" w:space="0" w:color="7F7F7F" w:themeColor="text1" w:themeTint="80"/>
               <w:right w:val="single" w:sz="4" w:space="0" w:color="7F7F7F" w:themeColor="text1" w:themeTint="80"/>
             </w:tcBorders>
-            <w:shd w:val="clear" w:color="auto" w:fill="auto"/>
             <w:vAlign w:val="center"/>
           </w:tcPr>
           <w:p>
@@ -5468,7 +5273,6 @@
               <w:bottom w:val="single" w:sz="4" w:space="0" w:color="7F7F7F" w:themeColor="text1" w:themeTint="80"/>
               <w:right w:val="single" w:sz="4" w:space="0" w:color="7F7F7F" w:themeColor="text1" w:themeTint="80"/>
             </w:tcBorders>
-            <w:shd w:val="clear" w:color="auto" w:fill="auto"/>
             <w:vAlign w:val="center"/>
           </w:tcPr>
           <w:p>
@@ -5488,7 +5292,6 @@
               <w:bottom w:val="single" w:sz="4" w:space="0" w:color="7F7F7F" w:themeColor="text1" w:themeTint="80"/>
               <w:right w:val="single" w:sz="4" w:space="0" w:color="7F7F7F" w:themeColor="text1" w:themeTint="80"/>
             </w:tcBorders>
-            <w:shd w:val="clear" w:color="auto" w:fill="auto"/>
             <w:vAlign w:val="center"/>
           </w:tcPr>
           <w:p>
@@ -5509,7 +5312,6 @@
               <w:bottom w:val="single" w:sz="4" w:space="0" w:color="7F7F7F" w:themeColor="text1" w:themeTint="80"/>
               <w:right w:val="single" w:sz="4" w:space="0" w:color="7F7F7F" w:themeColor="text1" w:themeTint="80"/>
             </w:tcBorders>
-            <w:shd w:val="clear" w:color="auto" w:fill="auto"/>
             <w:vAlign w:val="center"/>
           </w:tcPr>
           <w:p>
@@ -5535,7 +5337,6 @@
               <w:bottom w:val="single" w:sz="4" w:space="0" w:color="7F7F7F" w:themeColor="text1" w:themeTint="80"/>
               <w:right w:val="single" w:sz="4" w:space="0" w:color="7F7F7F" w:themeColor="text1" w:themeTint="80"/>
             </w:tcBorders>
-            <w:shd w:val="clear" w:color="auto" w:fill="auto"/>
             <w:vAlign w:val="center"/>
           </w:tcPr>
           <w:p>
@@ -5555,7 +5356,6 @@
               <w:bottom w:val="single" w:sz="4" w:space="0" w:color="7F7F7F" w:themeColor="text1" w:themeTint="80"/>
               <w:right w:val="single" w:sz="4" w:space="0" w:color="7F7F7F" w:themeColor="text1" w:themeTint="80"/>
             </w:tcBorders>
-            <w:shd w:val="clear" w:color="auto" w:fill="auto"/>
             <w:vAlign w:val="center"/>
           </w:tcPr>
           <w:p>
@@ -5576,7 +5376,6 @@
               <w:bottom w:val="single" w:sz="4" w:space="0" w:color="7F7F7F" w:themeColor="text1" w:themeTint="80"/>
               <w:right w:val="single" w:sz="4" w:space="0" w:color="7F7F7F" w:themeColor="text1" w:themeTint="80"/>
             </w:tcBorders>
-            <w:shd w:val="clear" w:color="auto" w:fill="auto"/>
             <w:vAlign w:val="center"/>
           </w:tcPr>
           <w:p>
@@ -5738,7 +5537,6 @@
                 </w:placeholder>
                 <w:showingPlcHdr/>
               </w:sdtPr>
-              <w:sdtEndPr/>
               <w:sdtContent>
                 <w:r>
                   <w:rPr>
@@ -5775,7 +5573,6 @@
                   <w:calendar w:val="gregorian"/>
                 </w:date>
               </w:sdtPr>
-              <w:sdtEndPr/>
               <w:sdtContent>
                 <w:r>
                   <w:rPr>
@@ -5832,7 +5629,6 @@
               <w:bottom w:val="nil"/>
               <w:right w:val="nil"/>
             </w:tcBorders>
-            <w:shd w:val="clear" w:color="auto" w:fill="auto"/>
             <w:vAlign w:val="bottom"/>
           </w:tcPr>
           <w:p>
@@ -5853,7 +5649,6 @@
               <w:bottom w:val="single" w:sz="4" w:space="0" w:color="7F7F7F" w:themeColor="text1" w:themeTint="80"/>
               <w:right w:val="nil"/>
             </w:tcBorders>
-            <w:shd w:val="clear" w:color="auto" w:fill="auto"/>
             <w:vAlign w:val="bottom"/>
           </w:tcPr>
           <w:p>
@@ -5876,7 +5671,6 @@
               <w:bottom w:val="nil"/>
               <w:right w:val="nil"/>
             </w:tcBorders>
-            <w:shd w:val="clear" w:color="auto" w:fill="auto"/>
             <w:vAlign w:val="bottom"/>
           </w:tcPr>
           <w:p>
@@ -5900,7 +5694,6 @@
               <w:bottom w:val="single" w:sz="4" w:space="0" w:color="7F7F7F" w:themeColor="text1" w:themeTint="80"/>
               <w:right w:val="nil"/>
             </w:tcBorders>
-            <w:shd w:val="clear" w:color="auto" w:fill="auto"/>
             <w:vAlign w:val="bottom"/>
           </w:tcPr>
           <w:p>
@@ -5923,7 +5716,6 @@
               <w:bottom w:val="nil"/>
               <w:right w:val="nil"/>
             </w:tcBorders>
-            <w:shd w:val="clear" w:color="auto" w:fill="auto"/>
             <w:vAlign w:val="bottom"/>
           </w:tcPr>
           <w:p>
@@ -5946,7 +5738,6 @@
               <w:bottom w:val="single" w:sz="4" w:space="0" w:color="7F7F7F" w:themeColor="text1" w:themeTint="80"/>
               <w:right w:val="nil"/>
             </w:tcBorders>
-            <w:shd w:val="clear" w:color="auto" w:fill="auto"/>
             <w:vAlign w:val="bottom"/>
           </w:tcPr>
           <w:p>
@@ -5969,7 +5760,6 @@
               <w:bottom w:val="nil"/>
               <w:right w:val="single" w:sz="4" w:space="0" w:color="7F7F7F" w:themeColor="text1" w:themeTint="80"/>
             </w:tcBorders>
-            <w:shd w:val="clear" w:color="auto" w:fill="auto"/>
             <w:vAlign w:val="bottom"/>
           </w:tcPr>
           <w:p>
@@ -6008,7 +5798,6 @@
               <w:bottom w:val="nil"/>
               <w:right w:val="nil"/>
             </w:tcBorders>
-            <w:shd w:val="clear" w:color="auto" w:fill="auto"/>
             <w:vAlign w:val="bottom"/>
           </w:tcPr>
           <w:p>
@@ -6028,7 +5817,6 @@
               <w:bottom w:val="nil"/>
               <w:right w:val="nil"/>
             </w:tcBorders>
-            <w:shd w:val="clear" w:color="auto" w:fill="auto"/>
             <w:vAlign w:val="bottom"/>
           </w:tcPr>
           <w:p>
@@ -6133,7 +5921,6 @@
               <w:bottom w:val="nil"/>
               <w:right w:val="nil"/>
             </w:tcBorders>
-            <w:shd w:val="clear" w:color="auto" w:fill="auto"/>
             <w:vAlign w:val="bottom"/>
           </w:tcPr>
           <w:p>
@@ -6158,7 +5945,6 @@
               <w:bottom w:val="nil"/>
               <w:right w:val="nil"/>
             </w:tcBorders>
-            <w:shd w:val="clear" w:color="auto" w:fill="auto"/>
             <w:vAlign w:val="bottom"/>
           </w:tcPr>
           <w:p>
@@ -6191,7 +5977,6 @@
               <w:bottom w:val="nil"/>
               <w:right w:val="nil"/>
             </w:tcBorders>
-            <w:shd w:val="clear" w:color="auto" w:fill="auto"/>
             <w:vAlign w:val="bottom"/>
           </w:tcPr>
           <w:p>
@@ -6215,7 +6000,6 @@
               <w:bottom w:val="nil"/>
               <w:right w:val="nil"/>
             </w:tcBorders>
-            <w:shd w:val="clear" w:color="auto" w:fill="auto"/>
             <w:vAlign w:val="bottom"/>
           </w:tcPr>
           <w:p>
@@ -6248,7 +6032,6 @@
               <w:bottom w:val="nil"/>
               <w:right w:val="single" w:sz="4" w:space="0" w:color="7F7F7F" w:themeColor="text1" w:themeTint="80"/>
             </w:tcBorders>
-            <w:shd w:val="clear" w:color="auto" w:fill="auto"/>
             <w:vAlign w:val="bottom"/>
           </w:tcPr>
           <w:p>
@@ -6288,7 +6071,6 @@
               <w:bottom w:val="single" w:sz="4" w:space="0" w:color="7F7F7F" w:themeColor="text1" w:themeTint="80"/>
               <w:right w:val="nil"/>
             </w:tcBorders>
-            <w:shd w:val="clear" w:color="auto" w:fill="auto"/>
             <w:vAlign w:val="bottom"/>
           </w:tcPr>
           <w:p>
@@ -6311,7 +6093,6 @@
               <w:bottom w:val="single" w:sz="4" w:space="0" w:color="7F7F7F" w:themeColor="text1" w:themeTint="80"/>
               <w:right w:val="nil"/>
             </w:tcBorders>
-            <w:shd w:val="clear" w:color="auto" w:fill="auto"/>
             <w:vAlign w:val="bottom"/>
           </w:tcPr>
           <w:p>
@@ -6335,7 +6116,6 @@
               <w:bottom w:val="single" w:sz="4" w:space="0" w:color="7F7F7F" w:themeColor="text1" w:themeTint="80"/>
               <w:right w:val="single" w:sz="4" w:space="0" w:color="7F7F7F" w:themeColor="text1" w:themeTint="80"/>
             </w:tcBorders>
-            <w:shd w:val="clear" w:color="auto" w:fill="auto"/>
             <w:vAlign w:val="bottom"/>
           </w:tcPr>
           <w:p>
@@ -6374,7 +6154,7 @@
 </file>
 
 <file path=word/endnotes.xml><?xml version="1.0" encoding="utf-8"?>
-<w:endnotes xmlns:wpc="http://schemas.microsoft.com/office/word/2010/wordprocessingCanvas" xmlns:cx="http://schemas.microsoft.com/office/drawing/2014/chartex" xmlns:mc="http://schemas.openxmlformats.org/markup-compatibility/2006" xmlns:o="urn:schemas-microsoft-com:office:office" xmlns:r="http://schemas.openxmlformats.org/officeDocument/2006/relationships" xmlns:m="http://schemas.openxmlformats.org/officeDocument/2006/math" xmlns:v="urn:schemas-microsoft-com:vml" xmlns:wp14="http://schemas.microsoft.com/office/word/2010/wordprocessingDrawing" xmlns:wp="http://schemas.openxmlformats.org/drawingml/2006/wordprocessingDrawing" xmlns:w10="urn:schemas-microsoft-com:office:word" xmlns:w="http://schemas.openxmlformats.org/wordprocessingml/2006/main" xmlns:w14="http://schemas.microsoft.com/office/word/2010/wordml" xmlns:w15="http://schemas.microsoft.com/office/word/2012/wordml" xmlns:w16se="http://schemas.microsoft.com/office/word/2015/wordml/symex" xmlns:wpg="http://schemas.microsoft.com/office/word/2010/wordprocessingGroup" xmlns:wpi="http://schemas.microsoft.com/office/word/2010/wordprocessingInk" xmlns:wne="http://schemas.microsoft.com/office/word/2006/wordml" xmlns:wps="http://schemas.microsoft.com/office/word/2010/wordprocessingShape" mc:Ignorable="w14 w15 w16se wp14">
+<w:endnotes xmlns:wpc="http://schemas.microsoft.com/office/word/2010/wordprocessingCanvas" xmlns:cx="http://schemas.microsoft.com/office/drawing/2014/chartex" xmlns:cx1="http://schemas.microsoft.com/office/drawing/2015/9/8/chartex" xmlns:cx2="http://schemas.microsoft.com/office/drawing/2015/10/21/chartex" xmlns:cx3="http://schemas.microsoft.com/office/drawing/2016/5/9/chartex" xmlns:cx4="http://schemas.microsoft.com/office/drawing/2016/5/10/chartex" xmlns:cx5="http://schemas.microsoft.com/office/drawing/2016/5/11/chartex" xmlns:cx6="http://schemas.microsoft.com/office/drawing/2016/5/12/chartex" xmlns:cx7="http://schemas.microsoft.com/office/drawing/2016/5/13/chartex" xmlns:cx8="http://schemas.microsoft.com/office/drawing/2016/5/14/chartex" xmlns:mc="http://schemas.openxmlformats.org/markup-compatibility/2006" xmlns:aink="http://schemas.microsoft.com/office/drawing/2016/ink" xmlns:am3d="http://schemas.microsoft.com/office/drawing/2017/model3d" xmlns:o="urn:schemas-microsoft-com:office:office" xmlns:oel="http://schemas.microsoft.com/office/2019/extlst" xmlns:r="http://schemas.openxmlformats.org/officeDocument/2006/relationships" xmlns:m="http://schemas.openxmlformats.org/officeDocument/2006/math" xmlns:v="urn:schemas-microsoft-com:vml" xmlns:wp14="http://schemas.microsoft.com/office/word/2010/wordprocessingDrawing" xmlns:wp="http://schemas.openxmlformats.org/drawingml/2006/wordprocessingDrawing" xmlns:w10="urn:schemas-microsoft-com:office:word" xmlns:w="http://schemas.openxmlformats.org/wordprocessingml/2006/main" xmlns:w14="http://schemas.microsoft.com/office/word/2010/wordml" xmlns:w15="http://schemas.microsoft.com/office/word/2012/wordml" xmlns:w16cex="http://schemas.microsoft.com/office/word/2018/wordml/cex" xmlns:w16cid="http://schemas.microsoft.com/office/word/2016/wordml/cid" xmlns:w16="http://schemas.microsoft.com/office/word/2018/wordml" xmlns:w16du="http://schemas.microsoft.com/office/word/2023/wordml/word16du" xmlns:w16sdtdh="http://schemas.microsoft.com/office/word/2020/wordml/sdtdatahash" xmlns:w16sdtfl="http://schemas.microsoft.com/office/word/2024/wordml/sdtformatlock" xmlns:w16se="http://schemas.microsoft.com/office/word/2015/wordml/symex" xmlns:wpg="http://schemas.microsoft.com/office/word/2010/wordprocessingGroup" xmlns:wpi="http://schemas.microsoft.com/office/word/2010/wordprocessingInk" xmlns:wne="http://schemas.microsoft.com/office/word/2006/wordml" xmlns:wps="http://schemas.microsoft.com/office/word/2010/wordprocessingShape" mc:Ignorable="w14 w15 w16se w16cid w16 w16cex w16sdtdh w16sdtfl w16du wp14">
   <w:endnote w:type="separator" w:id="-1">
     <w:p>
       <w:r>
@@ -6396,7 +6176,7 @@
 </file>
 
 <file path=word/footer1.xml><?xml version="1.0" encoding="utf-8"?>
-<w:ftr xmlns:wpc="http://schemas.microsoft.com/office/word/2010/wordprocessingCanvas" xmlns:cx="http://schemas.microsoft.com/office/drawing/2014/chartex" xmlns:mc="http://schemas.openxmlformats.org/markup-compatibility/2006" xmlns:o="urn:schemas-microsoft-com:office:office" xmlns:r="http://schemas.openxmlformats.org/officeDocument/2006/relationships" xmlns:m="http://schemas.openxmlformats.org/officeDocument/2006/math" xmlns:v="urn:schemas-microsoft-com:vml" xmlns:wp14="http://schemas.microsoft.com/office/word/2010/wordprocessingDrawing" xmlns:wp="http://schemas.openxmlformats.org/drawingml/2006/wordprocessingDrawing" xmlns:w10="urn:schemas-microsoft-com:office:word" xmlns:w="http://schemas.openxmlformats.org/wordprocessingml/2006/main" xmlns:w14="http://schemas.microsoft.com/office/word/2010/wordml" xmlns:w15="http://schemas.microsoft.com/office/word/2012/wordml" xmlns:w16se="http://schemas.microsoft.com/office/word/2015/wordml/symex" xmlns:wpg="http://schemas.microsoft.com/office/word/2010/wordprocessingGroup" xmlns:wpi="http://schemas.microsoft.com/office/word/2010/wordprocessingInk" xmlns:wne="http://schemas.microsoft.com/office/word/2006/wordml" xmlns:wps="http://schemas.microsoft.com/office/word/2010/wordprocessingShape" mc:Ignorable="w14 w15 w16se wp14">
+<w:ftr xmlns:wpc="http://schemas.microsoft.com/office/word/2010/wordprocessingCanvas" xmlns:cx="http://schemas.microsoft.com/office/drawing/2014/chartex" xmlns:cx1="http://schemas.microsoft.com/office/drawing/2015/9/8/chartex" xmlns:cx2="http://schemas.microsoft.com/office/drawing/2015/10/21/chartex" xmlns:cx3="http://schemas.microsoft.com/office/drawing/2016/5/9/chartex" xmlns:cx4="http://schemas.microsoft.com/office/drawing/2016/5/10/chartex" xmlns:cx5="http://schemas.microsoft.com/office/drawing/2016/5/11/chartex" xmlns:cx6="http://schemas.microsoft.com/office/drawing/2016/5/12/chartex" xmlns:cx7="http://schemas.microsoft.com/office/drawing/2016/5/13/chartex" xmlns:cx8="http://schemas.microsoft.com/office/drawing/2016/5/14/chartex" xmlns:mc="http://schemas.openxmlformats.org/markup-compatibility/2006" xmlns:aink="http://schemas.microsoft.com/office/drawing/2016/ink" xmlns:am3d="http://schemas.microsoft.com/office/drawing/2017/model3d" xmlns:o="urn:schemas-microsoft-com:office:office" xmlns:oel="http://schemas.microsoft.com/office/2019/extlst" xmlns:r="http://schemas.openxmlformats.org/officeDocument/2006/relationships" xmlns:m="http://schemas.openxmlformats.org/officeDocument/2006/math" xmlns:v="urn:schemas-microsoft-com:vml" xmlns:wp14="http://schemas.microsoft.com/office/word/2010/wordprocessingDrawing" xmlns:wp="http://schemas.openxmlformats.org/drawingml/2006/wordprocessingDrawing" xmlns:w10="urn:schemas-microsoft-com:office:word" xmlns:w="http://schemas.openxmlformats.org/wordprocessingml/2006/main" xmlns:w14="http://schemas.microsoft.com/office/word/2010/wordml" xmlns:w15="http://schemas.microsoft.com/office/word/2012/wordml" xmlns:w16cex="http://schemas.microsoft.com/office/word/2018/wordml/cex" xmlns:w16cid="http://schemas.microsoft.com/office/word/2016/wordml/cid" xmlns:w16="http://schemas.microsoft.com/office/word/2018/wordml" xmlns:w16du="http://schemas.microsoft.com/office/word/2023/wordml/word16du" xmlns:w16sdtdh="http://schemas.microsoft.com/office/word/2020/wordml/sdtdatahash" xmlns:w16sdtfl="http://schemas.microsoft.com/office/word/2024/wordml/sdtformatlock" xmlns:w16se="http://schemas.microsoft.com/office/word/2015/wordml/symex" xmlns:wpg="http://schemas.microsoft.com/office/word/2010/wordprocessingGroup" xmlns:wpi="http://schemas.microsoft.com/office/word/2010/wordprocessingInk" xmlns:wne="http://schemas.microsoft.com/office/word/2006/wordml" xmlns:wps="http://schemas.microsoft.com/office/word/2010/wordprocessingShape" mc:Ignorable="w14 w15 w16se w16cid w16 w16cex w16sdtdh w16sdtfl w16du wp14">
   <w:sdt>
     <w:sdtPr>
       <w:rPr>
@@ -6409,7 +6189,6 @@
         <w:docPartUnique/>
       </w:docPartObj>
     </w:sdtPr>
-    <w:sdtEndPr/>
     <w:sdtContent>
       <w:sdt>
         <w:sdtPr>
@@ -6423,7 +6202,6 @@
             <w:docPartUnique/>
           </w:docPartObj>
         </w:sdtPr>
-        <w:sdtEndPr/>
         <w:sdtContent>
           <w:p>
             <w:pPr>
@@ -6564,7 +6342,7 @@
 </file>
 
 <file path=word/footnotes.xml><?xml version="1.0" encoding="utf-8"?>
-<w:footnotes xmlns:wpc="http://schemas.microsoft.com/office/word/2010/wordprocessingCanvas" xmlns:cx="http://schemas.microsoft.com/office/drawing/2014/chartex" xmlns:mc="http://schemas.openxmlformats.org/markup-compatibility/2006" xmlns:o="urn:schemas-microsoft-com:office:office" xmlns:r="http://schemas.openxmlformats.org/officeDocument/2006/relationships" xmlns:m="http://schemas.openxmlformats.org/officeDocument/2006/math" xmlns:v="urn:schemas-microsoft-com:vml" xmlns:wp14="http://schemas.microsoft.com/office/word/2010/wordprocessingDrawing" xmlns:wp="http://schemas.openxmlformats.org/drawingml/2006/wordprocessingDrawing" xmlns:w10="urn:schemas-microsoft-com:office:word" xmlns:w="http://schemas.openxmlformats.org/wordprocessingml/2006/main" xmlns:w14="http://schemas.microsoft.com/office/word/2010/wordml" xmlns:w15="http://schemas.microsoft.com/office/word/2012/wordml" xmlns:w16se="http://schemas.microsoft.com/office/word/2015/wordml/symex" xmlns:wpg="http://schemas.microsoft.com/office/word/2010/wordprocessingGroup" xmlns:wpi="http://schemas.microsoft.com/office/word/2010/wordprocessingInk" xmlns:wne="http://schemas.microsoft.com/office/word/2006/wordml" xmlns:wps="http://schemas.microsoft.com/office/word/2010/wordprocessingShape" mc:Ignorable="w14 w15 w16se wp14">
+<w:footnotes xmlns:wpc="http://schemas.microsoft.com/office/word/2010/wordprocessingCanvas" xmlns:cx="http://schemas.microsoft.com/office/drawing/2014/chartex" xmlns:cx1="http://schemas.microsoft.com/office/drawing/2015/9/8/chartex" xmlns:cx2="http://schemas.microsoft.com/office/drawing/2015/10/21/chartex" xmlns:cx3="http://schemas.microsoft.com/office/drawing/2016/5/9/chartex" xmlns:cx4="http://schemas.microsoft.com/office/drawing/2016/5/10/chartex" xmlns:cx5="http://schemas.microsoft.com/office/drawing/2016/5/11/chartex" xmlns:cx6="http://schemas.microsoft.com/office/drawing/2016/5/12/chartex" xmlns:cx7="http://schemas.microsoft.com/office/drawing/2016/5/13/chartex" xmlns:cx8="http://schemas.microsoft.com/office/drawing/2016/5/14/chartex" xmlns:mc="http://schemas.openxmlformats.org/markup-compatibility/2006" xmlns:aink="http://schemas.microsoft.com/office/drawing/2016/ink" xmlns:am3d="http://schemas.microsoft.com/office/drawing/2017/model3d" xmlns:o="urn:schemas-microsoft-com:office:office" xmlns:oel="http://schemas.microsoft.com/office/2019/extlst" xmlns:r="http://schemas.openxmlformats.org/officeDocument/2006/relationships" xmlns:m="http://schemas.openxmlformats.org/officeDocument/2006/math" xmlns:v="urn:schemas-microsoft-com:vml" xmlns:wp14="http://schemas.microsoft.com/office/word/2010/wordprocessingDrawing" xmlns:wp="http://schemas.openxmlformats.org/drawingml/2006/wordprocessingDrawing" xmlns:w10="urn:schemas-microsoft-com:office:word" xmlns:w="http://schemas.openxmlformats.org/wordprocessingml/2006/main" xmlns:w14="http://schemas.microsoft.com/office/word/2010/wordml" xmlns:w15="http://schemas.microsoft.com/office/word/2012/wordml" xmlns:w16cex="http://schemas.microsoft.com/office/word/2018/wordml/cex" xmlns:w16cid="http://schemas.microsoft.com/office/word/2016/wordml/cid" xmlns:w16="http://schemas.microsoft.com/office/word/2018/wordml" xmlns:w16du="http://schemas.microsoft.com/office/word/2023/wordml/word16du" xmlns:w16sdtdh="http://schemas.microsoft.com/office/word/2020/wordml/sdtdatahash" xmlns:w16sdtfl="http://schemas.microsoft.com/office/word/2024/wordml/sdtformatlock" xmlns:w16se="http://schemas.microsoft.com/office/word/2015/wordml/symex" xmlns:wpg="http://schemas.microsoft.com/office/word/2010/wordprocessingGroup" xmlns:wpi="http://schemas.microsoft.com/office/word/2010/wordprocessingInk" xmlns:wne="http://schemas.microsoft.com/office/word/2006/wordml" xmlns:wps="http://schemas.microsoft.com/office/word/2010/wordprocessingShape" mc:Ignorable="w14 w15 w16se w16cid w16 w16cex w16sdtdh w16sdtfl w16du wp14">
   <w:footnote w:type="separator" w:id="-1">
     <w:p>
       <w:r>
@@ -6951,19 +6729,8 @@
           <w:szCs w:val="16"/>
           <w:lang w:val="es-CO"/>
         </w:rPr>
-        <w:t xml:space="preserve">faltas de asistencia registradas superen el 20 % de las actividades académicas programadas y definidas como obligatorias, el docente encargado del curso reportará "cancelado por faltas", lo que, para efectos del promedio crédito, equivaldrá a una calificación de cero, cero (0.0). Los cursos cancelados por faltas no serán </w:t>
+        <w:t>faltas de asistencia registradas superen el 20 % de las actividades académicas programadas y definidas como obligatorias, el docente encargado del curso reportará "cancelado por faltas", lo que, para efectos del promedio crédito, equivaldrá a una calificación de cero, cero (0.0). Los cursos cancelados por faltas no serán habilitables</w:t>
       </w:r>
-      <w:proofErr w:type="spellStart"/>
-      <w:r>
-        <w:rPr>
-          <w:rFonts w:asciiTheme="minorHAnsi" w:hAnsiTheme="minorHAnsi" w:cstheme="minorHAnsi"/>
-          <w:sz w:val="16"/>
-          <w:szCs w:val="16"/>
-          <w:lang w:val="es-CO"/>
-        </w:rPr>
-        <w:t>habilitables</w:t>
-      </w:r>
-      <w:proofErr w:type="spellEnd"/>
       <w:r>
         <w:rPr>
           <w:rFonts w:asciiTheme="minorHAnsi" w:hAnsiTheme="minorHAnsi" w:cstheme="minorHAnsi"/>
@@ -6987,7 +6754,7 @@
 </file>
 
 <file path=word/header1.xml><?xml version="1.0" encoding="utf-8"?>
-<w:hdr xmlns:wpc="http://schemas.microsoft.com/office/word/2010/wordprocessingCanvas" xmlns:cx="http://schemas.microsoft.com/office/drawing/2014/chartex" xmlns:mc="http://schemas.openxmlformats.org/markup-compatibility/2006" xmlns:o="urn:schemas-microsoft-com:office:office" xmlns:r="http://schemas.openxmlformats.org/officeDocument/2006/relationships" xmlns:m="http://schemas.openxmlformats.org/officeDocument/2006/math" xmlns:v="urn:schemas-microsoft-com:vml" xmlns:wp14="http://schemas.microsoft.com/office/word/2010/wordprocessingDrawing" xmlns:wp="http://schemas.openxmlformats.org/drawingml/2006/wordprocessingDrawing" xmlns:w10="urn:schemas-microsoft-com:office:word" xmlns:w="http://schemas.openxmlformats.org/wordprocessingml/2006/main" xmlns:w14="http://schemas.microsoft.com/office/word/2010/wordml" xmlns:w15="http://schemas.microsoft.com/office/word/2012/wordml" xmlns:w16se="http://schemas.microsoft.com/office/word/2015/wordml/symex" xmlns:wpg="http://schemas.microsoft.com/office/word/2010/wordprocessingGroup" xmlns:wpi="http://schemas.microsoft.com/office/word/2010/wordprocessingInk" xmlns:wne="http://schemas.microsoft.com/office/word/2006/wordml" xmlns:wps="http://schemas.microsoft.com/office/word/2010/wordprocessingShape" mc:Ignorable="w14 w15 w16se wp14">
+<w:hdr xmlns:wpc="http://schemas.microsoft.com/office/word/2010/wordprocessingCanvas" xmlns:cx="http://schemas.microsoft.com/office/drawing/2014/chartex" xmlns:cx1="http://schemas.microsoft.com/office/drawing/2015/9/8/chartex" xmlns:cx2="http://schemas.microsoft.com/office/drawing/2015/10/21/chartex" xmlns:cx3="http://schemas.microsoft.com/office/drawing/2016/5/9/chartex" xmlns:cx4="http://schemas.microsoft.com/office/drawing/2016/5/10/chartex" xmlns:cx5="http://schemas.microsoft.com/office/drawing/2016/5/11/chartex" xmlns:cx6="http://schemas.microsoft.com/office/drawing/2016/5/12/chartex" xmlns:cx7="http://schemas.microsoft.com/office/drawing/2016/5/13/chartex" xmlns:cx8="http://schemas.microsoft.com/office/drawing/2016/5/14/chartex" xmlns:mc="http://schemas.openxmlformats.org/markup-compatibility/2006" xmlns:aink="http://schemas.microsoft.com/office/drawing/2016/ink" xmlns:am3d="http://schemas.microsoft.com/office/drawing/2017/model3d" xmlns:o="urn:schemas-microsoft-com:office:office" xmlns:oel="http://schemas.microsoft.com/office/2019/extlst" xmlns:r="http://schemas.openxmlformats.org/officeDocument/2006/relationships" xmlns:m="http://schemas.openxmlformats.org/officeDocument/2006/math" xmlns:v="urn:schemas-microsoft-com:vml" xmlns:wp14="http://schemas.microsoft.com/office/word/2010/wordprocessingDrawing" xmlns:wp="http://schemas.openxmlformats.org/drawingml/2006/wordprocessingDrawing" xmlns:w10="urn:schemas-microsoft-com:office:word" xmlns:w="http://schemas.openxmlformats.org/wordprocessingml/2006/main" xmlns:w14="http://schemas.microsoft.com/office/word/2010/wordml" xmlns:w15="http://schemas.microsoft.com/office/word/2012/wordml" xmlns:w16cex="http://schemas.microsoft.com/office/word/2018/wordml/cex" xmlns:w16cid="http://schemas.microsoft.com/office/word/2016/wordml/cid" xmlns:w16="http://schemas.microsoft.com/office/word/2018/wordml" xmlns:w16du="http://schemas.microsoft.com/office/word/2023/wordml/word16du" xmlns:w16sdtdh="http://schemas.microsoft.com/office/word/2020/wordml/sdtdatahash" xmlns:w16sdtfl="http://schemas.microsoft.com/office/word/2024/wordml/sdtformatlock" xmlns:w16se="http://schemas.microsoft.com/office/word/2015/wordml/symex" xmlns:wpg="http://schemas.microsoft.com/office/word/2010/wordprocessingGroup" xmlns:wpi="http://schemas.microsoft.com/office/word/2010/wordprocessingInk" xmlns:wne="http://schemas.microsoft.com/office/word/2006/wordml" xmlns:wps="http://schemas.microsoft.com/office/word/2010/wordprocessingShape" mc:Ignorable="w14 w15 w16se w16cid w16 w16cex w16sdtdh w16sdtfl w16du wp14">
   <w:tbl>
     <w:tblPr>
       <w:tblW w:w="0" w:type="auto"/>
@@ -7063,7 +6830,7 @@
 </file>
 
 <file path=word/numbering.xml><?xml version="1.0" encoding="utf-8"?>
-<w:numbering xmlns:wpc="http://schemas.microsoft.com/office/word/2010/wordprocessingCanvas" xmlns:cx="http://schemas.microsoft.com/office/drawing/2014/chartex" xmlns:mc="http://schemas.openxmlformats.org/markup-compatibility/2006" xmlns:o="urn:schemas-microsoft-com:office:office" xmlns:r="http://schemas.openxmlformats.org/officeDocument/2006/relationships" xmlns:m="http://schemas.openxmlformats.org/officeDocument/2006/math" xmlns:v="urn:schemas-microsoft-com:vml" xmlns:wp14="http://schemas.microsoft.com/office/word/2010/wordprocessingDrawing" xmlns:wp="http://schemas.openxmlformats.org/drawingml/2006/wordprocessingDrawing" xmlns:w10="urn:schemas-microsoft-com:office:word" xmlns:w="http://schemas.openxmlformats.org/wordprocessingml/2006/main" xmlns:w14="http://schemas.microsoft.com/office/word/2010/wordml" xmlns:w15="http://schemas.microsoft.com/office/word/2012/wordml" xmlns:w16se="http://schemas.microsoft.com/office/word/2015/wordml/symex" xmlns:wpg="http://schemas.microsoft.com/office/word/2010/wordprocessingGroup" xmlns:wpi="http://schemas.microsoft.com/office/word/2010/wordprocessingInk" xmlns:wne="http://schemas.microsoft.com/office/word/2006/wordml" xmlns:wps="http://schemas.microsoft.com/office/word/2010/wordprocessingShape" mc:Ignorable="w14 w15 w16se wp14">
+<w:numbering xmlns:wpc="http://schemas.microsoft.com/office/word/2010/wordprocessingCanvas" xmlns:cx="http://schemas.microsoft.com/office/drawing/2014/chartex" xmlns:cx1="http://schemas.microsoft.com/office/drawing/2015/9/8/chartex" xmlns:cx2="http://schemas.microsoft.com/office/drawing/2015/10/21/chartex" xmlns:cx3="http://schemas.microsoft.com/office/drawing/2016/5/9/chartex" xmlns:cx4="http://schemas.microsoft.com/office/drawing/2016/5/10/chartex" xmlns:cx5="http://schemas.microsoft.com/office/drawing/2016/5/11/chartex" xmlns:cx6="http://schemas.microsoft.com/office/drawing/2016/5/12/chartex" xmlns:cx7="http://schemas.microsoft.com/office/drawing/2016/5/13/chartex" xmlns:cx8="http://schemas.microsoft.com/office/drawing/2016/5/14/chartex" xmlns:mc="http://schemas.openxmlformats.org/markup-compatibility/2006" xmlns:aink="http://schemas.microsoft.com/office/drawing/2016/ink" xmlns:am3d="http://schemas.microsoft.com/office/drawing/2017/model3d" xmlns:o="urn:schemas-microsoft-com:office:office" xmlns:oel="http://schemas.microsoft.com/office/2019/extlst" xmlns:r="http://schemas.openxmlformats.org/officeDocument/2006/relationships" xmlns:m="http://schemas.openxmlformats.org/officeDocument/2006/math" xmlns:v="urn:schemas-microsoft-com:vml" xmlns:wp14="http://schemas.microsoft.com/office/word/2010/wordprocessingDrawing" xmlns:wp="http://schemas.openxmlformats.org/drawingml/2006/wordprocessingDrawing" xmlns:w10="urn:schemas-microsoft-com:office:word" xmlns:w="http://schemas.openxmlformats.org/wordprocessingml/2006/main" xmlns:w14="http://schemas.microsoft.com/office/word/2010/wordml" xmlns:w15="http://schemas.microsoft.com/office/word/2012/wordml" xmlns:w16cex="http://schemas.microsoft.com/office/word/2018/wordml/cex" xmlns:w16cid="http://schemas.microsoft.com/office/word/2016/wordml/cid" xmlns:w16="http://schemas.microsoft.com/office/word/2018/wordml" xmlns:w16du="http://schemas.microsoft.com/office/word/2023/wordml/word16du" xmlns:w16sdtdh="http://schemas.microsoft.com/office/word/2020/wordml/sdtdatahash" xmlns:w16sdtfl="http://schemas.microsoft.com/office/word/2024/wordml/sdtformatlock" xmlns:w16se="http://schemas.microsoft.com/office/word/2015/wordml/symex" xmlns:wpg="http://schemas.microsoft.com/office/word/2010/wordprocessingGroup" xmlns:wpi="http://schemas.microsoft.com/office/word/2010/wordprocessingInk" xmlns:wne="http://schemas.microsoft.com/office/word/2006/wordml" xmlns:wps="http://schemas.microsoft.com/office/word/2010/wordprocessingShape" mc:Ignorable="w14 w15 w16se w16cid w16 w16cex w16sdtdh w16sdtfl w16du wp14">
   <w:abstractNum w:abstractNumId="0" w15:restartNumberingAfterBreak="0">
     <w:nsid w:val="004E54AA"/>
     <w:multiLevelType w:val="hybridMultilevel"/>
@@ -9058,64 +8825,64 @@
       </w:rPr>
     </w:lvl>
   </w:abstractNum>
-  <w:num w:numId="1">
+  <w:num w:numId="1" w16cid:durableId="667632042">
     <w:abstractNumId w:val="0"/>
   </w:num>
-  <w:num w:numId="2">
+  <w:num w:numId="2" w16cid:durableId="1085614896">
     <w:abstractNumId w:val="16"/>
   </w:num>
-  <w:num w:numId="3">
+  <w:num w:numId="3" w16cid:durableId="1082486642">
     <w:abstractNumId w:val="13"/>
   </w:num>
-  <w:num w:numId="4">
+  <w:num w:numId="4" w16cid:durableId="1455293155">
     <w:abstractNumId w:val="12"/>
   </w:num>
-  <w:num w:numId="5">
+  <w:num w:numId="5" w16cid:durableId="115223361">
     <w:abstractNumId w:val="8"/>
   </w:num>
-  <w:num w:numId="6">
+  <w:num w:numId="6" w16cid:durableId="1825655505">
     <w:abstractNumId w:val="7"/>
   </w:num>
-  <w:num w:numId="7">
+  <w:num w:numId="7" w16cid:durableId="59913851">
     <w:abstractNumId w:val="3"/>
   </w:num>
-  <w:num w:numId="8">
+  <w:num w:numId="8" w16cid:durableId="1828475259">
     <w:abstractNumId w:val="2"/>
   </w:num>
-  <w:num w:numId="9">
+  <w:num w:numId="9" w16cid:durableId="1689791117">
     <w:abstractNumId w:val="14"/>
   </w:num>
-  <w:num w:numId="10">
+  <w:num w:numId="10" w16cid:durableId="2082213572">
     <w:abstractNumId w:val="5"/>
   </w:num>
-  <w:num w:numId="11">
+  <w:num w:numId="11" w16cid:durableId="806044903">
     <w:abstractNumId w:val="9"/>
   </w:num>
-  <w:num w:numId="12">
+  <w:num w:numId="12" w16cid:durableId="1988049573">
     <w:abstractNumId w:val="15"/>
   </w:num>
-  <w:num w:numId="13">
+  <w:num w:numId="13" w16cid:durableId="1210190253">
     <w:abstractNumId w:val="4"/>
   </w:num>
-  <w:num w:numId="14">
+  <w:num w:numId="14" w16cid:durableId="444929533">
     <w:abstractNumId w:val="18"/>
   </w:num>
-  <w:num w:numId="15">
+  <w:num w:numId="15" w16cid:durableId="907181731">
     <w:abstractNumId w:val="11"/>
   </w:num>
-  <w:num w:numId="16">
+  <w:num w:numId="16" w16cid:durableId="1597447770">
     <w:abstractNumId w:val="10"/>
   </w:num>
-  <w:num w:numId="17">
+  <w:num w:numId="17" w16cid:durableId="1133324855">
     <w:abstractNumId w:val="19"/>
   </w:num>
-  <w:num w:numId="18">
+  <w:num w:numId="18" w16cid:durableId="120924992">
     <w:abstractNumId w:val="1"/>
   </w:num>
-  <w:num w:numId="19">
+  <w:num w:numId="19" w16cid:durableId="750928483">
     <w:abstractNumId w:val="6"/>
   </w:num>
-  <w:num w:numId="20">
+  <w:num w:numId="20" w16cid:durableId="923413054">
     <w:abstractNumId w:val="17"/>
   </w:num>
   <w:numIdMacAtCleanup w:val="5"/>
@@ -9123,7 +8890,7 @@
 </file>
 
 <file path=word/styles.xml><?xml version="1.0" encoding="utf-8"?>
-<w:styles xmlns:mc="http://schemas.openxmlformats.org/markup-compatibility/2006" xmlns:r="http://schemas.openxmlformats.org/officeDocument/2006/relationships" xmlns:w="http://schemas.openxmlformats.org/wordprocessingml/2006/main" xmlns:w14="http://schemas.microsoft.com/office/word/2010/wordml" xmlns:w15="http://schemas.microsoft.com/office/word/2012/wordml" xmlns:w16se="http://schemas.microsoft.com/office/word/2015/wordml/symex" mc:Ignorable="w14 w15 w16se">
+<w:styles xmlns:mc="http://schemas.openxmlformats.org/markup-compatibility/2006" xmlns:r="http://schemas.openxmlformats.org/officeDocument/2006/relationships" xmlns:w="http://schemas.openxmlformats.org/wordprocessingml/2006/main" xmlns:w14="http://schemas.microsoft.com/office/word/2010/wordml" xmlns:w15="http://schemas.microsoft.com/office/word/2012/wordml" xmlns:w16cex="http://schemas.microsoft.com/office/word/2018/wordml/cex" xmlns:w16cid="http://schemas.microsoft.com/office/word/2016/wordml/cid" xmlns:w16="http://schemas.microsoft.com/office/word/2018/wordml" xmlns:w16du="http://schemas.microsoft.com/office/word/2023/wordml/word16du" xmlns:w16sdtdh="http://schemas.microsoft.com/office/word/2020/wordml/sdtdatahash" xmlns:w16sdtfl="http://schemas.microsoft.com/office/word/2024/wordml/sdtformatlock" xmlns:w16se="http://schemas.microsoft.com/office/word/2015/wordml/symex" mc:Ignorable="w14 w15 w16se w16cid w16 w16cex w16sdtdh w16sdtfl w16du">
   <w:docDefaults>
     <w:rPrDefault>
       <w:rPr>
@@ -9133,7 +8900,7 @@
     </w:rPrDefault>
     <w:pPrDefault/>
   </w:docDefaults>
-  <w:latentStyles w:defLockedState="0" w:defUIPriority="99" w:defSemiHidden="0" w:defUnhideWhenUsed="0" w:defQFormat="0" w:count="371">
+  <w:latentStyles w:defLockedState="0" w:defUIPriority="99" w:defSemiHidden="0" w:defUnhideWhenUsed="0" w:defQFormat="0" w:count="376">
     <w:lsdException w:name="Normal" w:uiPriority="0" w:qFormat="1"/>
     <w:lsdException w:name="heading 1" w:uiPriority="9" w:qFormat="1"/>
     <w:lsdException w:name="heading 2" w:uiPriority="9" w:qFormat="1"/>
@@ -9505,6 +9272,11 @@
     <w:lsdException w:name="List Table 5 Dark Accent 6" w:uiPriority="50"/>
     <w:lsdException w:name="List Table 6 Colorful Accent 6" w:uiPriority="51"/>
     <w:lsdException w:name="List Table 7 Colorful Accent 6" w:uiPriority="52"/>
+    <w:lsdException w:name="Mention" w:semiHidden="1" w:unhideWhenUsed="1"/>
+    <w:lsdException w:name="Smart Hyperlink" w:semiHidden="1" w:unhideWhenUsed="1"/>
+    <w:lsdException w:name="Hashtag" w:semiHidden="1" w:unhideWhenUsed="1"/>
+    <w:lsdException w:name="Unresolved Mention" w:semiHidden="1" w:unhideWhenUsed="1"/>
+    <w:lsdException w:name="Smart Link" w:semiHidden="1" w:unhideWhenUsed="1"/>
   </w:latentStyles>
   <w:style w:type="paragraph" w:default="1" w:styleId="Normal">
     <w:name w:val="Normal"/>
@@ -9888,7 +9660,7 @@
 </file>
 
 <file path=word/glossary/document.xml><?xml version="1.0" encoding="utf-8"?>
-<w:glossaryDocument xmlns:wpc="http://schemas.microsoft.com/office/word/2010/wordprocessingCanvas" xmlns:cx="http://schemas.microsoft.com/office/drawing/2014/chartex" xmlns:mc="http://schemas.openxmlformats.org/markup-compatibility/2006" xmlns:o="urn:schemas-microsoft-com:office:office" xmlns:r="http://schemas.openxmlformats.org/officeDocument/2006/relationships" xmlns:m="http://schemas.openxmlformats.org/officeDocument/2006/math" xmlns:v="urn:schemas-microsoft-com:vml" xmlns:wp14="http://schemas.microsoft.com/office/word/2010/wordprocessingDrawing" xmlns:wp="http://schemas.openxmlformats.org/drawingml/2006/wordprocessingDrawing" xmlns:w10="urn:schemas-microsoft-com:office:word" xmlns:w="http://schemas.openxmlformats.org/wordprocessingml/2006/main" xmlns:w14="http://schemas.microsoft.com/office/word/2010/wordml" xmlns:w15="http://schemas.microsoft.com/office/word/2012/wordml" xmlns:w16se="http://schemas.microsoft.com/office/word/2015/wordml/symex" xmlns:wpg="http://schemas.microsoft.com/office/word/2010/wordprocessingGroup" xmlns:wpi="http://schemas.microsoft.com/office/word/2010/wordprocessingInk" xmlns:wne="http://schemas.microsoft.com/office/word/2006/wordml" xmlns:wps="http://schemas.microsoft.com/office/word/2010/wordprocessingShape" mc:Ignorable="w14 w15 w16se wp14">
+<w:glossaryDocument xmlns:wpc="http://schemas.microsoft.com/office/word/2010/wordprocessingCanvas" xmlns:cx="http://schemas.microsoft.com/office/drawing/2014/chartex" xmlns:cx1="http://schemas.microsoft.com/office/drawing/2015/9/8/chartex" xmlns:cx2="http://schemas.microsoft.com/office/drawing/2015/10/21/chartex" xmlns:cx3="http://schemas.microsoft.com/office/drawing/2016/5/9/chartex" xmlns:cx4="http://schemas.microsoft.com/office/drawing/2016/5/10/chartex" xmlns:cx5="http://schemas.microsoft.com/office/drawing/2016/5/11/chartex" xmlns:cx6="http://schemas.microsoft.com/office/drawing/2016/5/12/chartex" xmlns:cx7="http://schemas.microsoft.com/office/drawing/2016/5/13/chartex" xmlns:cx8="http://schemas.microsoft.com/office/drawing/2016/5/14/chartex" xmlns:mc="http://schemas.openxmlformats.org/markup-compatibility/2006" xmlns:aink="http://schemas.microsoft.com/office/drawing/2016/ink" xmlns:am3d="http://schemas.microsoft.com/office/drawing/2017/model3d" xmlns:o="urn:schemas-microsoft-com:office:office" xmlns:oel="http://schemas.microsoft.com/office/2019/extlst" xmlns:r="http://schemas.openxmlformats.org/officeDocument/2006/relationships" xmlns:m="http://schemas.openxmlformats.org/officeDocument/2006/math" xmlns:v="urn:schemas-microsoft-com:vml" xmlns:wp14="http://schemas.microsoft.com/office/word/2010/wordprocessingDrawing" xmlns:wp="http://schemas.openxmlformats.org/drawingml/2006/wordprocessingDrawing" xmlns:w10="urn:schemas-microsoft-com:office:word" xmlns:w="http://schemas.openxmlformats.org/wordprocessingml/2006/main" xmlns:w14="http://schemas.microsoft.com/office/word/2010/wordml" xmlns:w15="http://schemas.microsoft.com/office/word/2012/wordml" xmlns:w16cex="http://schemas.microsoft.com/office/word/2018/wordml/cex" xmlns:w16cid="http://schemas.microsoft.com/office/word/2016/wordml/cid" xmlns:w16="http://schemas.microsoft.com/office/word/2018/wordml" xmlns:w16du="http://schemas.microsoft.com/office/word/2023/wordml/word16du" xmlns:w16sdtdh="http://schemas.microsoft.com/office/word/2020/wordml/sdtdatahash" xmlns:w16sdtfl="http://schemas.microsoft.com/office/word/2024/wordml/sdtformatlock" xmlns:w16se="http://schemas.microsoft.com/office/word/2015/wordml/symex" xmlns:wpg="http://schemas.microsoft.com/office/word/2010/wordprocessingGroup" xmlns:wpi="http://schemas.microsoft.com/office/word/2010/wordprocessingInk" xmlns:wne="http://schemas.microsoft.com/office/word/2006/wordml" xmlns:wps="http://schemas.microsoft.com/office/word/2010/wordprocessingShape" mc:Ignorable="w14 w15 w16se w16cid w16 w16cex w16sdtdh w16sdtfl w16du wp14">
   <w:docParts>
     <w:docPart>
       <w:docPartPr>
@@ -10936,7 +10708,7 @@
 </file>
 
 <file path=word/glossary/fontTable.xml><?xml version="1.0" encoding="utf-8"?>
-<w:fonts xmlns:mc="http://schemas.openxmlformats.org/markup-compatibility/2006" xmlns:r="http://schemas.openxmlformats.org/officeDocument/2006/relationships" xmlns:w="http://schemas.openxmlformats.org/wordprocessingml/2006/main" xmlns:w14="http://schemas.microsoft.com/office/word/2010/wordml" xmlns:w15="http://schemas.microsoft.com/office/word/2012/wordml" xmlns:w16se="http://schemas.microsoft.com/office/word/2015/wordml/symex" mc:Ignorable="w14 w15 w16se">
+<w:fonts xmlns:mc="http://schemas.openxmlformats.org/markup-compatibility/2006" xmlns:r="http://schemas.openxmlformats.org/officeDocument/2006/relationships" xmlns:w="http://schemas.openxmlformats.org/wordprocessingml/2006/main" xmlns:w14="http://schemas.microsoft.com/office/word/2010/wordml" xmlns:w15="http://schemas.microsoft.com/office/word/2012/wordml" xmlns:w16cex="http://schemas.microsoft.com/office/word/2018/wordml/cex" xmlns:w16cid="http://schemas.microsoft.com/office/word/2016/wordml/cid" xmlns:w16="http://schemas.microsoft.com/office/word/2018/wordml" xmlns:w16du="http://schemas.microsoft.com/office/word/2023/wordml/word16du" xmlns:w16sdtdh="http://schemas.microsoft.com/office/word/2020/wordml/sdtdatahash" xmlns:w16sdtfl="http://schemas.microsoft.com/office/word/2024/wordml/sdtformatlock" xmlns:w16se="http://schemas.microsoft.com/office/word/2015/wordml/symex" mc:Ignorable="w14 w15 w16se w16cid w16 w16cex w16sdtdh w16sdtfl w16du">
   <w:font w:name="Times New Roman">
     <w:panose1 w:val="02020603050405020304"/>
     <w:charset w:val="00"/>
@@ -10978,7 +10750,7 @@
     <w:charset w:val="00"/>
     <w:family w:val="swiss"/>
     <w:pitch w:val="variable"/>
-    <w:sig w:usb0="E0002EFF" w:usb1="C000247B" w:usb2="00000009" w:usb3="00000000" w:csb0="000001FF" w:csb1="00000000"/>
+    <w:sig w:usb0="E4002EFF" w:usb1="C200247B" w:usb2="00000009" w:usb3="00000000" w:csb0="000001FF" w:csb1="00000000"/>
   </w:font>
   <w:font w:name="Arial">
     <w:panose1 w:val="020B0604020202020204"/>
@@ -11030,18 +10802,23 @@
     <w:pitch w:val="variable"/>
     <w:sig w:usb0="E00006FF" w:usb1="420024FF" w:usb2="02000000" w:usb3="00000000" w:csb0="0000019F" w:csb1="00000000"/>
   </w:font>
-  <w:font w:name="Calibri Light">
-    <w:panose1 w:val="020F0302020204030204"/>
+  <w:font w:name="Aptos">
     <w:charset w:val="00"/>
     <w:family w:val="swiss"/>
     <w:pitch w:val="variable"/>
-    <w:sig w:usb0="E0002AFF" w:usb1="C000247B" w:usb2="00000009" w:usb3="00000000" w:csb0="000001FF" w:csb1="00000000"/>
+    <w:sig w:usb0="20000287" w:usb1="00000003" w:usb2="00000000" w:usb3="00000000" w:csb0="0000019F" w:csb1="00000000"/>
+  </w:font>
+  <w:font w:name="Aptos Display">
+    <w:charset w:val="00"/>
+    <w:family w:val="swiss"/>
+    <w:pitch w:val="variable"/>
+    <w:sig w:usb0="20000287" w:usb1="00000003" w:usb2="00000000" w:usb3="00000000" w:csb0="0000019F" w:csb1="00000000"/>
   </w:font>
 </w:fonts>
 </file>
 
 <file path=word/glossary/settings.xml><?xml version="1.0" encoding="utf-8"?>
-<w:settings xmlns:mc="http://schemas.openxmlformats.org/markup-compatibility/2006" xmlns:o="urn:schemas-microsoft-com:office:office" xmlns:r="http://schemas.openxmlformats.org/officeDocument/2006/relationships" xmlns:m="http://schemas.openxmlformats.org/officeDocument/2006/math" xmlns:v="urn:schemas-microsoft-com:vml" xmlns:w10="urn:schemas-microsoft-com:office:word" xmlns:w="http://schemas.openxmlformats.org/wordprocessingml/2006/main" xmlns:w14="http://schemas.microsoft.com/office/word/2010/wordml" xmlns:w15="http://schemas.microsoft.com/office/word/2012/wordml" xmlns:w16se="http://schemas.microsoft.com/office/word/2015/wordml/symex" xmlns:sl="http://schemas.openxmlformats.org/schemaLibrary/2006/main" mc:Ignorable="w14 w15 w16se">
+<w:settings xmlns:mc="http://schemas.openxmlformats.org/markup-compatibility/2006" xmlns:o="urn:schemas-microsoft-com:office:office" xmlns:r="http://schemas.openxmlformats.org/officeDocument/2006/relationships" xmlns:m="http://schemas.openxmlformats.org/officeDocument/2006/math" xmlns:v="urn:schemas-microsoft-com:vml" xmlns:w10="urn:schemas-microsoft-com:office:word" xmlns:w="http://schemas.openxmlformats.org/wordprocessingml/2006/main" xmlns:w14="http://schemas.microsoft.com/office/word/2010/wordml" xmlns:w15="http://schemas.microsoft.com/office/word/2012/wordml" xmlns:w16cex="http://schemas.microsoft.com/office/word/2018/wordml/cex" xmlns:w16cid="http://schemas.microsoft.com/office/word/2016/wordml/cid" xmlns:w16="http://schemas.microsoft.com/office/word/2018/wordml" xmlns:w16du="http://schemas.microsoft.com/office/word/2023/wordml/word16du" xmlns:w16sdtdh="http://schemas.microsoft.com/office/word/2020/wordml/sdtdatahash" xmlns:w16sdtfl="http://schemas.microsoft.com/office/word/2024/wordml/sdtformatlock" xmlns:w16se="http://schemas.microsoft.com/office/word/2015/wordml/symex" xmlns:sl="http://schemas.openxmlformats.org/schemaLibrary/2006/main" mc:Ignorable="w14 w15 w16se w16cid w16 w16cex w16sdtdh w16sdtfl w16du">
   <w:view w:val="normal"/>
   <w:defaultTabStop w:val="708"/>
   <w:hyphenationZone w:val="425"/>
@@ -11052,6 +10829,7 @@
     <w:compatSetting w:name="overrideTableStyleFontSizeAndJustification" w:uri="http://schemas.microsoft.com/office/word" w:val="1"/>
     <w:compatSetting w:name="enableOpenTypeFeatures" w:uri="http://schemas.microsoft.com/office/word" w:val="1"/>
     <w:compatSetting w:name="doNotFlipMirrorIndents" w:uri="http://schemas.microsoft.com/office/word" w:val="1"/>
+    <w:compatSetting w:name="useWord2013TrackBottomHyphenation" w:uri="http://schemas.microsoft.com/office/word" w:val="1"/>
   </w:compat>
   <w:rsids>
     <w:rsidRoot w:val="00A94520"/>
@@ -11094,6 +10872,7 @@
     <w:rsid w:val="00716160"/>
     <w:rsid w:val="00732919"/>
     <w:rsid w:val="007455D0"/>
+    <w:rsid w:val="007815AD"/>
     <w:rsid w:val="00784C4C"/>
     <w:rsid w:val="007D3B51"/>
     <w:rsid w:val="00820AD2"/>
@@ -11127,6 +10906,7 @@
     <w:rsid w:val="00CD5193"/>
     <w:rsid w:val="00CE1798"/>
     <w:rsid w:val="00CF4BC0"/>
+    <w:rsid w:val="00D02F2E"/>
     <w:rsid w:val="00D3084B"/>
     <w:rsid w:val="00D30A9E"/>
     <w:rsid w:val="00D43B6F"/>
@@ -11166,7 +10946,7 @@
 </file>
 
 <file path=word/glossary/styles.xml><?xml version="1.0" encoding="utf-8"?>
-<w:styles xmlns:mc="http://schemas.openxmlformats.org/markup-compatibility/2006" xmlns:r="http://schemas.openxmlformats.org/officeDocument/2006/relationships" xmlns:w="http://schemas.openxmlformats.org/wordprocessingml/2006/main" xmlns:w14="http://schemas.microsoft.com/office/word/2010/wordml" xmlns:w15="http://schemas.microsoft.com/office/word/2012/wordml" xmlns:w16se="http://schemas.microsoft.com/office/word/2015/wordml/symex" mc:Ignorable="w14 w15 w16se">
+<w:styles xmlns:mc="http://schemas.openxmlformats.org/markup-compatibility/2006" xmlns:r="http://schemas.openxmlformats.org/officeDocument/2006/relationships" xmlns:w="http://schemas.openxmlformats.org/wordprocessingml/2006/main" xmlns:w14="http://schemas.microsoft.com/office/word/2010/wordml" xmlns:w15="http://schemas.microsoft.com/office/word/2012/wordml" xmlns:w16cex="http://schemas.microsoft.com/office/word/2018/wordml/cex" xmlns:w16cid="http://schemas.microsoft.com/office/word/2016/wordml/cid" xmlns:w16="http://schemas.microsoft.com/office/word/2018/wordml" xmlns:w16du="http://schemas.microsoft.com/office/word/2023/wordml/word16du" xmlns:w16sdtdh="http://schemas.microsoft.com/office/word/2020/wordml/sdtdatahash" xmlns:w16sdtfl="http://schemas.microsoft.com/office/word/2024/wordml/sdtformatlock" xmlns:w16se="http://schemas.microsoft.com/office/word/2015/wordml/symex" mc:Ignorable="w14 w15 w16se w16cid w16 w16cex w16sdtdh w16sdtfl w16du">
   <w:docDefaults>
     <w:rPrDefault>
       <w:rPr>
@@ -11182,7 +10962,7 @@
       </w:pPr>
     </w:pPrDefault>
   </w:docDefaults>
-  <w:latentStyles w:defLockedState="0" w:defUIPriority="99" w:defSemiHidden="0" w:defUnhideWhenUsed="0" w:defQFormat="0" w:count="371">
+  <w:latentStyles w:defLockedState="0" w:defUIPriority="99" w:defSemiHidden="0" w:defUnhideWhenUsed="0" w:defQFormat="0" w:count="376">
     <w:lsdException w:name="Normal" w:uiPriority="0" w:qFormat="1"/>
     <w:lsdException w:name="heading 1" w:uiPriority="9" w:qFormat="1"/>
     <w:lsdException w:name="heading 2" w:semiHidden="1" w:uiPriority="9" w:unhideWhenUsed="1" w:qFormat="1"/>
@@ -11554,6 +11334,11 @@
     <w:lsdException w:name="List Table 5 Dark Accent 6" w:uiPriority="50"/>
     <w:lsdException w:name="List Table 6 Colorful Accent 6" w:uiPriority="51"/>
     <w:lsdException w:name="List Table 7 Colorful Accent 6" w:uiPriority="52"/>
+    <w:lsdException w:name="Mention" w:semiHidden="1" w:unhideWhenUsed="1"/>
+    <w:lsdException w:name="Smart Hyperlink" w:semiHidden="1" w:unhideWhenUsed="1"/>
+    <w:lsdException w:name="Hashtag" w:semiHidden="1" w:unhideWhenUsed="1"/>
+    <w:lsdException w:name="Unresolved Mention" w:semiHidden="1" w:unhideWhenUsed="1"/>
+    <w:lsdException w:name="Smart Link" w:semiHidden="1" w:unhideWhenUsed="1"/>
   </w:latentStyles>
   <w:style w:type="paragraph" w:default="1" w:styleId="Normal">
     <w:name w:val="Normal"/>
@@ -11744,7 +11529,7 @@
 </file>
 
 <file path=word/glossary/webSettings.xml><?xml version="1.0" encoding="utf-8"?>
-<w:webSettings xmlns:mc="http://schemas.openxmlformats.org/markup-compatibility/2006" xmlns:r="http://schemas.openxmlformats.org/officeDocument/2006/relationships" xmlns:w="http://schemas.openxmlformats.org/wordprocessingml/2006/main" xmlns:w14="http://schemas.microsoft.com/office/word/2010/wordml" xmlns:w15="http://schemas.microsoft.com/office/word/2012/wordml" xmlns:w16se="http://schemas.microsoft.com/office/word/2015/wordml/symex" mc:Ignorable="w14 w15 w16se">
+<w:webSettings xmlns:mc="http://schemas.openxmlformats.org/markup-compatibility/2006" xmlns:r="http://schemas.openxmlformats.org/officeDocument/2006/relationships" xmlns:w="http://schemas.openxmlformats.org/wordprocessingml/2006/main" xmlns:w14="http://schemas.microsoft.com/office/word/2010/wordml" xmlns:w15="http://schemas.microsoft.com/office/word/2012/wordml" xmlns:w16cex="http://schemas.microsoft.com/office/word/2018/wordml/cex" xmlns:w16cid="http://schemas.microsoft.com/office/word/2016/wordml/cid" xmlns:w16="http://schemas.microsoft.com/office/word/2018/wordml" xmlns:w16du="http://schemas.microsoft.com/office/word/2023/wordml/word16du" xmlns:w16sdtdh="http://schemas.microsoft.com/office/word/2020/wordml/sdtdatahash" xmlns:w16sdtfl="http://schemas.microsoft.com/office/word/2024/wordml/sdtformatlock" xmlns:w16se="http://schemas.microsoft.com/office/word/2015/wordml/symex" mc:Ignorable="w14 w15 w16se w16cid w16 w16cex w16sdtdh w16sdtfl w16du">
   <w:optimizeForBrowser/>
   <w:allowPNG/>
 </w:webSettings>
@@ -11755,10 +11540,10 @@
   <a:themeElements>
     <a:clrScheme name="Office">
       <a:dk1>
-        <a:sysClr val="windowText" lastClr="000000"/>
+        <a:sysClr val="windowText" lastClr="FFFFFF"/>
       </a:dk1>
       <a:lt1>
-        <a:sysClr val="window" lastClr="FFFFFF"/>
+        <a:sysClr val="window" lastClr="2D3236"/>
       </a:lt1>
       <a:dk2>
         <a:srgbClr val="1F497D"/>

</xml_diff>